<commit_message>
[BLOG] Update likelihood and loss
</commit_message>
<xml_diff>
--- a/data/google_doc_imports/likelihood-loss/doc.docx
+++ b/data/google_doc_imports/likelihood-loss/doc.docx
@@ -27,7 +27,7 @@
         <w:rPr>
           <w:rtl w:val="0"/>
         </w:rPr>
-        <w:t xml:space="preserve">In this blog post, we will introduce the concept of Maximum Likelihood Estimation (MLE) and we show that maximizing the likelihood (MLE) of the observed data is equivalent to minimizing:</w:t>
+        <w:t xml:space="preserve">In this blog post, we will introduce the concept of Maximum Likelihood Estimation (MLE) and we will show that </w:t>
       </w:r>
       <w:commentRangeEnd w:id="0"/>
       <w:r>
@@ -37,6 +37,551 @@
         <w:rPr>
           <w:rtl w:val="0"/>
         </w:rPr>
+        <w:t xml:space="preserve">in a supervised learning setting,</w:t>
+      </w:r>
+      <w:commentRangeStart w:id="1"/>
+      <w:r>
+        <w:rPr>
+          <w:rtl w:val="0"/>
+        </w:rPr>
+        <w:t xml:space="preserve"> maximizing the likelihood (MLE) of the observed data </w:t>
+      </w:r>
+      <w:commentRangeEnd w:id="1"/>
+      <w:r>
+        <w:commentReference w:id="1"/>
+      </w:r>
+      <w:r>
+        <w:rPr>
+          <w:b w:val="1"/>
+          <w:rtl w:val="0"/>
+        </w:rPr>
+        <w:t xml:space="preserve"> </w:t>
+      </w:r>
+      <m:oMath>
+        <m:r>
+          <w:rPr/>
+          <m:t xml:space="preserve">p(x, y | </m:t>
+        </m:r>
+        <m:r>
+          <w:rPr/>
+          <m:t>θ</m:t>
+        </m:r>
+        <m:r>
+          <w:rPr/>
+          <m:t xml:space="preserve">)</m:t>
+        </m:r>
+      </m:oMath>
+      <w:r>
+        <w:rPr>
+          <w:rtl w:val="0"/>
+        </w:rPr>
+        <w:t xml:space="preserve"> </w:t>
+      </w:r>
+      <w:commentRangeStart w:id="2"/>
+      <w:r>
+        <w:rPr>
+          <w:rtl w:val="0"/>
+        </w:rPr>
+        <w:t xml:space="preserve">is equivalent to:</w:t>
+      </w:r>
+      <w:commentRangeEnd w:id="2"/>
+      <w:r>
+        <w:commentReference w:id="2"/>
+      </w:r>
+      <w:r>
+        <w:rPr>
+          <w:rtl w:val="0"/>
+        </w:rPr>
+      </w:r>
+    </w:p>
+    <w:p>
+      <w:pPr>
+        <w:numPr>
+          <w:ilvl w:val="0"/>
+          <w:numId w:val="2"/>
+        </w:numPr>
+        <w:spacing w:before="200" w:lineRule="auto"/>
+        <w:ind w:left="720" w:hanging="360"/>
+        <w:rPr/>
+      </w:pPr>
+      <w:r>
+        <w:rPr>
+          <w:rtl w:val="0"/>
+        </w:rPr>
+        <w:t xml:space="preserve">Maximizing </w:t>
+      </w:r>
+      <m:oMath>
+        <m:r>
+          <w:rPr/>
+          <m:t xml:space="preserve">p(y | x, </m:t>
+        </m:r>
+        <m:r>
+          <w:rPr/>
+          <m:t>θ</m:t>
+        </m:r>
+        <m:r>
+          <w:rPr/>
+          <m:t xml:space="preserve">)</m:t>
+        </m:r>
+      </m:oMath>
+      <w:r>
+        <w:rPr>
+          <w:rtl w:val="0"/>
+        </w:rPr>
+        <w:t xml:space="preserve">.</w:t>
+      </w:r>
+    </w:p>
+    <w:p>
+      <w:pPr>
+        <w:numPr>
+          <w:ilvl w:val="0"/>
+          <w:numId w:val="6"/>
+        </w:numPr>
+        <w:spacing w:after="0" w:before="200" w:lineRule="auto"/>
+        <w:ind w:left="720" w:hanging="360"/>
+        <w:rPr/>
+      </w:pPr>
+      <w:r>
+        <w:rPr>
+          <w:rtl w:val="0"/>
+        </w:rPr>
+        <w:t xml:space="preserve">Minimizing the cross entropy loss in a classification setting.</w:t>
+      </w:r>
+    </w:p>
+    <w:p>
+      <w:pPr>
+        <w:numPr>
+          <w:ilvl w:val="0"/>
+          <w:numId w:val="6"/>
+        </w:numPr>
+        <w:spacing w:before="200" w:line="360" w:lineRule="auto"/>
+        <w:ind w:left="720" w:hanging="360"/>
+        <w:rPr>
+          <w:u w:val="none"/>
+        </w:rPr>
+      </w:pPr>
+      <w:r>
+        <w:rPr>
+          <w:rtl w:val="0"/>
+        </w:rPr>
+        <w:t xml:space="preserve">Minimizing the mean square</w:t>
+      </w:r>
+      <w:r>
+        <w:rPr>
+          <w:rtl w:val="0"/>
+        </w:rPr>
+        <w:t xml:space="preserve">d error (MSE) in a regression setting and under the assumption of normally distributed errors.</w:t>
+      </w:r>
+    </w:p>
+    <w:p>
+      <w:pPr>
+        <w:pStyle w:val="Heading1"/>
+        <w:rPr/>
+      </w:pPr>
+      <w:bookmarkStart w:colFirst="0" w:colLast="0" w:name="_fyepud2w91h" w:id="1"/>
+      <w:bookmarkEnd w:id="1"/>
+      <w:r>
+        <w:rPr>
+          <w:rtl w:val="0"/>
+        </w:rPr>
+        <w:t xml:space="preserve">Maximum Likelihood Estimation</w:t>
+      </w:r>
+    </w:p>
+    <w:p>
+      <w:pPr>
+        <w:pStyle w:val="Heading2"/>
+        <w:spacing w:after="200" w:lineRule="auto"/>
+        <w:rPr/>
+      </w:pPr>
+      <w:bookmarkStart w:colFirst="0" w:colLast="0" w:name="_ls9zgub4jfhf" w:id="2"/>
+      <w:bookmarkEnd w:id="2"/>
+      <w:r>
+        <w:rPr>
+          <w:rtl w:val="0"/>
+        </w:rPr>
+        <w:t xml:space="preserve">General setting</w:t>
+      </w:r>
+    </w:p>
+    <w:p>
+      <w:pPr>
+        <w:rPr/>
+      </w:pPr>
+      <w:r>
+        <w:rPr>
+          <w:rtl w:val="0"/>
+        </w:rPr>
+        <w:t xml:space="preserve">The Maximum Likelihood Estimation (MLE) seeks to find the parameters </w:t>
+      </w:r>
+      <m:oMath>
+        <m:r>
+          <m:t>θ</m:t>
+        </m:r>
+      </m:oMath>
+      <w:r>
+        <w:rPr>
+          <w:rtl w:val="0"/>
+        </w:rPr>
+        <w:t xml:space="preserve"> of a probabilistic model that </w:t>
+      </w:r>
+      <w:r>
+        <w:rPr>
+          <w:rtl w:val="0"/>
+        </w:rPr>
+        <w:t xml:space="preserve">maximize</w:t>
+      </w:r>
+      <w:r>
+        <w:rPr>
+          <w:rtl w:val="0"/>
+        </w:rPr>
+        <w:t xml:space="preserve"> the likelihood </w:t>
+      </w:r>
+      <m:oMath>
+        <m:r>
+          <w:rPr/>
+          <m:t xml:space="preserve">L</m:t>
+        </m:r>
+      </m:oMath>
+      <w:r>
+        <w:rPr>
+          <w:rtl w:val="0"/>
+        </w:rPr>
+        <w:t xml:space="preserve"> of the observed data </w:t>
+      </w:r>
+      <m:oMath>
+        <m:r>
+          <w:rPr/>
+          <m:t xml:space="preserve">x</m:t>
+        </m:r>
+      </m:oMath>
+      <w:r>
+        <w:rPr>
+          <w:rtl w:val="0"/>
+        </w:rPr>
+        <w:t xml:space="preserve">. If we consider that </w:t>
+      </w:r>
+      <m:oMath>
+        <m:r>
+          <w:rPr/>
+          <m:t xml:space="preserve">x</m:t>
+        </m:r>
+      </m:oMath>
+      <w:r>
+        <w:rPr>
+          <w:rtl w:val="0"/>
+        </w:rPr>
+        <w:t xml:space="preserve"> is composed of </w:t>
+      </w:r>
+      <m:oMath>
+        <m:r>
+          <w:rPr/>
+          <m:t xml:space="preserve">n</m:t>
+        </m:r>
+      </m:oMath>
+      <w:r>
+        <w:rPr>
+          <w:rtl w:val="0"/>
+        </w:rPr>
+        <w:t xml:space="preserve"> independent and identically distributed samples </w:t>
+      </w:r>
+      <m:oMath>
+        <m:sSub>
+          <m:sSubPr>
+            <m:ctrlPr>
+              <w:rPr/>
+            </m:ctrlPr>
+          </m:sSubPr>
+          <m:e>
+            <m:r>
+              <w:rPr/>
+              <m:t xml:space="preserve">x</m:t>
+            </m:r>
+          </m:e>
+          <m:sub>
+            <m:r>
+              <w:rPr/>
+              <m:t xml:space="preserve">i</m:t>
+            </m:r>
+          </m:sub>
+        </m:sSub>
+      </m:oMath>
+      <w:r>
+        <w:rPr>
+          <w:rtl w:val="0"/>
+        </w:rPr>
+        <w:t xml:space="preserve">, </w:t>
+      </w:r>
+      <m:oMath>
+        <m:r>
+          <w:rPr/>
+          <m:t xml:space="preserve">L</m:t>
+        </m:r>
+      </m:oMath>
+      <w:r>
+        <w:rPr>
+          <w:rtl w:val="0"/>
+        </w:rPr>
+        <w:t xml:space="preserve"> can be expressed as:</w:t>
+      </w:r>
+    </w:p>
+    <w:p>
+      <w:pPr>
+        <w:rPr/>
+      </w:pPr>
+      <m:oMath>
+        <m:r>
+          <w:rPr/>
+          <m:t xml:space="preserve">L(</m:t>
+        </m:r>
+        <m:r>
+          <w:rPr/>
+          <m:t>θ</m:t>
+        </m:r>
+        <m:r>
+          <w:rPr/>
+          <m:t xml:space="preserve">)=</m:t>
+        </m:r>
+        <m:nary>
+          <m:naryPr>
+            <m:chr m:val="∏"/>
+            <m:ctrlPr>
+              <w:rPr/>
+            </m:ctrlPr>
+          </m:naryPr>
+          <m:sub>
+            <m:r>
+              <w:rPr/>
+              <m:t xml:space="preserve">i=1</m:t>
+            </m:r>
+          </m:sub>
+          <m:sup>
+            <m:r>
+              <w:rPr/>
+              <m:t xml:space="preserve">n</m:t>
+            </m:r>
+          </m:sup>
+        </m:nary>
+        <m:r>
+          <w:rPr/>
+          <m:t xml:space="preserve">p(</m:t>
+        </m:r>
+        <m:sSub>
+          <m:sSubPr>
+            <m:ctrlPr>
+              <w:rPr/>
+            </m:ctrlPr>
+          </m:sSubPr>
+          <m:e>
+            <m:r>
+              <w:rPr/>
+              <m:t xml:space="preserve">x</m:t>
+            </m:r>
+          </m:e>
+          <m:sub>
+            <m:r>
+              <w:rPr/>
+              <m:t xml:space="preserve">i</m:t>
+            </m:r>
+          </m:sub>
+        </m:sSub>
+        <m:r>
+          <w:rPr/>
+          <m:t xml:space="preserve"> | </m:t>
+        </m:r>
+        <m:r>
+          <w:rPr/>
+          <m:t>θ</m:t>
+        </m:r>
+        <m:r>
+          <w:rPr/>
+          <m:t xml:space="preserve">)</m:t>
+        </m:r>
+      </m:oMath>
+      <w:r>
+        <w:rPr>
+          <w:rtl w:val="0"/>
+        </w:rPr>
+      </w:r>
+    </w:p>
+    <w:p>
+      <w:pPr>
+        <w:spacing w:before="200" w:lineRule="auto"/>
+        <w:ind w:left="0" w:firstLine="0"/>
+        <w:rPr/>
+      </w:pPr>
+      <w:r>
+        <w:rPr>
+          <w:rtl w:val="0"/>
+        </w:rPr>
+        <w:t xml:space="preserve">By convenience and for numerical stability reasons, the </w:t>
+      </w:r>
+      <m:oMath>
+        <m:r>
+          <w:rPr/>
+          <m:t xml:space="preserve">log</m:t>
+        </m:r>
+      </m:oMath>
+      <w:r>
+        <w:rPr>
+          <w:rtl w:val="0"/>
+        </w:rPr>
+        <w:t xml:space="preserve"> of </w:t>
+      </w:r>
+      <m:oMath>
+        <m:r>
+          <w:rPr/>
+          <m:t xml:space="preserve">L(</m:t>
+        </m:r>
+        <m:r>
+          <w:rPr/>
+          <m:t>θ</m:t>
+        </m:r>
+        <m:r>
+          <w:rPr/>
+          <m:t xml:space="preserve">)</m:t>
+        </m:r>
+      </m:oMath>
+      <w:r>
+        <w:rPr>
+          <w:rtl w:val="0"/>
+        </w:rPr>
+        <w:t xml:space="preserve"> is often maximized instead of </w:t>
+      </w:r>
+      <m:oMath>
+        <m:r>
+          <w:rPr/>
+          <m:t xml:space="preserve">L(</m:t>
+        </m:r>
+        <m:r>
+          <w:rPr/>
+          <m:t>θ</m:t>
+        </m:r>
+        <m:r>
+          <w:rPr/>
+          <m:t xml:space="preserve">)</m:t>
+        </m:r>
+      </m:oMath>
+      <w:r>
+        <w:rPr>
+          <w:rtl w:val="0"/>
+        </w:rPr>
+        <w:t xml:space="preserve"> directly.</w:t>
+      </w:r>
+    </w:p>
+    <w:p>
+      <w:pPr>
+        <w:spacing w:before="200" w:lineRule="auto"/>
+        <w:ind w:left="0" w:firstLine="0"/>
+        <w:rPr/>
+      </w:pPr>
+      <m:oMath>
+        <m:r>
+          <w:rPr/>
+          <m:t xml:space="preserve">log(L(</m:t>
+        </m:r>
+        <m:r>
+          <w:rPr/>
+          <m:t>θ</m:t>
+        </m:r>
+        <m:r>
+          <w:rPr/>
+          <m:t xml:space="preserve">))=</m:t>
+        </m:r>
+        <m:nary>
+          <m:naryPr>
+            <m:chr m:val="∑"/>
+            <m:ctrlPr>
+              <w:rPr/>
+            </m:ctrlPr>
+          </m:naryPr>
+          <m:sub>
+            <m:r>
+              <w:rPr/>
+              <m:t xml:space="preserve">i=1</m:t>
+            </m:r>
+          </m:sub>
+          <m:sup>
+            <m:r>
+              <w:rPr/>
+              <m:t xml:space="preserve">n</m:t>
+            </m:r>
+          </m:sup>
+        </m:nary>
+        <m:r>
+          <w:rPr/>
+          <m:t xml:space="preserve">log p(</m:t>
+        </m:r>
+        <m:sSub>
+          <m:sSubPr>
+            <m:ctrlPr>
+              <w:rPr/>
+            </m:ctrlPr>
+          </m:sSubPr>
+          <m:e>
+            <m:r>
+              <w:rPr/>
+              <m:t xml:space="preserve">x</m:t>
+            </m:r>
+          </m:e>
+          <m:sub>
+            <m:r>
+              <w:rPr/>
+              <m:t xml:space="preserve">i</m:t>
+            </m:r>
+          </m:sub>
+        </m:sSub>
+        <m:r>
+          <w:rPr/>
+          <m:t xml:space="preserve"> | </m:t>
+        </m:r>
+        <m:r>
+          <w:rPr/>
+          <m:t>θ</m:t>
+        </m:r>
+        <m:r>
+          <w:rPr/>
+          <m:t xml:space="preserve">)</m:t>
+        </m:r>
+      </m:oMath>
+      <w:r>
+        <w:rPr>
+          <w:rtl w:val="0"/>
+        </w:rPr>
+      </w:r>
+    </w:p>
+    <w:p>
+      <w:pPr>
+        <w:rPr/>
+      </w:pPr>
+      <w:r>
+        <w:rPr>
+          <w:rtl w:val="0"/>
+        </w:rPr>
+      </w:r>
+    </w:p>
+    <w:p>
+      <w:pPr>
+        <w:pStyle w:val="Heading2"/>
+        <w:spacing w:before="200" w:lineRule="auto"/>
+        <w:rPr/>
+      </w:pPr>
+      <w:bookmarkStart w:colFirst="0" w:colLast="0" w:name="_c2zd4qhbfv7n" w:id="3"/>
+      <w:bookmarkEnd w:id="3"/>
+      <w:r>
+        <w:rPr>
+          <w:rtl w:val="0"/>
+        </w:rPr>
+        <w:t xml:space="preserve">Supervised learning setting</w:t>
+      </w:r>
+    </w:p>
+    <w:p>
+      <w:pPr>
+        <w:rPr/>
+      </w:pPr>
+      <w:r>
+        <w:rPr>
+          <w:rtl w:val="0"/>
+        </w:rPr>
+        <w:t xml:space="preserve">In a supervised learning setting:</w:t>
       </w:r>
     </w:p>
     <w:p>
@@ -55,7 +600,378 @@
         <w:rPr>
           <w:rtl w:val="0"/>
         </w:rPr>
-        <w:t xml:space="preserve">The cross entropy loss in a supervised classification setting.</w:t>
+        <w:t xml:space="preserve">The samples are pairs </w:t>
+      </w:r>
+      <m:oMath>
+        <m:r>
+          <w:rPr/>
+          <m:t xml:space="preserve">(</m:t>
+        </m:r>
+        <m:sSub>
+          <m:sSubPr>
+            <m:ctrlPr>
+              <w:rPr/>
+            </m:ctrlPr>
+          </m:sSubPr>
+          <m:e>
+            <m:r>
+              <w:rPr/>
+              <m:t xml:space="preserve">x</m:t>
+            </m:r>
+          </m:e>
+          <m:sub>
+            <m:r>
+              <w:rPr/>
+              <m:t xml:space="preserve">i</m:t>
+            </m:r>
+          </m:sub>
+        </m:sSub>
+        <m:r>
+          <w:rPr/>
+          <m:t xml:space="preserve">,</m:t>
+        </m:r>
+        <m:sSub>
+          <m:sSubPr>
+            <m:ctrlPr>
+              <w:rPr/>
+            </m:ctrlPr>
+          </m:sSubPr>
+          <m:e>
+            <m:r>
+              <w:rPr/>
+              <m:t xml:space="preserve">y</m:t>
+            </m:r>
+          </m:e>
+          <m:sub>
+            <m:r>
+              <w:rPr/>
+              <m:t xml:space="preserve">i</m:t>
+            </m:r>
+          </m:sub>
+        </m:sSub>
+        <m:r>
+          <w:rPr/>
+          <m:t xml:space="preserve">)</m:t>
+        </m:r>
+      </m:oMath>
+      <w:r>
+        <w:rPr>
+          <w:rtl w:val="0"/>
+        </w:rPr>
+        <w:t xml:space="preserve"> of observed sample </w:t>
+      </w:r>
+      <m:oMath>
+        <m:sSub>
+          <m:sSubPr>
+            <m:ctrlPr>
+              <w:rPr/>
+            </m:ctrlPr>
+          </m:sSubPr>
+          <m:e>
+            <m:r>
+              <w:rPr/>
+              <m:t xml:space="preserve">x</m:t>
+            </m:r>
+          </m:e>
+          <m:sub>
+            <m:r>
+              <w:rPr/>
+              <m:t xml:space="preserve">i</m:t>
+            </m:r>
+          </m:sub>
+        </m:sSub>
+      </m:oMath>
+      <w:r>
+        <w:rPr>
+          <w:rtl w:val="0"/>
+        </w:rPr>
+        <w:t xml:space="preserve"> and label </w:t>
+      </w:r>
+      <m:oMath>
+        <m:sSub>
+          <m:sSubPr>
+            <m:ctrlPr>
+              <w:rPr/>
+            </m:ctrlPr>
+          </m:sSubPr>
+          <m:e>
+            <m:r>
+              <w:rPr/>
+              <m:t xml:space="preserve">y</m:t>
+            </m:r>
+          </m:e>
+          <m:sub>
+            <m:r>
+              <w:rPr/>
+              <m:t xml:space="preserve">i</m:t>
+            </m:r>
+          </m:sub>
+        </m:sSub>
+      </m:oMath>
+      <w:r>
+        <w:rPr>
+          <w:rtl w:val="0"/>
+        </w:rPr>
+        <w:t xml:space="preserve">.</w:t>
+      </w:r>
+    </w:p>
+    <w:p>
+      <w:pPr>
+        <w:ind w:left="0" w:firstLine="0"/>
+        <w:rPr/>
+      </w:pPr>
+      <w:r>
+        <w:rPr>
+          <w:rtl w:val="0"/>
+        </w:rPr>
+        <w:t xml:space="preserve">Thus, the likelihood is expressed as:</w:t>
+      </w:r>
+    </w:p>
+    <w:p>
+      <w:pPr>
+        <w:rPr/>
+      </w:pPr>
+      <m:oMath>
+        <m:r>
+          <w:rPr/>
+          <m:t xml:space="preserve">L(</m:t>
+        </m:r>
+        <m:r>
+          <w:rPr/>
+          <m:t>θ</m:t>
+        </m:r>
+        <m:r>
+          <w:rPr/>
+          <m:t xml:space="preserve">)=</m:t>
+        </m:r>
+        <m:nary>
+          <m:naryPr>
+            <m:chr m:val="∏"/>
+            <m:ctrlPr>
+              <w:rPr/>
+            </m:ctrlPr>
+          </m:naryPr>
+          <m:sub>
+            <m:r>
+              <w:rPr/>
+              <m:t xml:space="preserve">i=1</m:t>
+            </m:r>
+          </m:sub>
+          <m:sup>
+            <m:r>
+              <w:rPr/>
+              <m:t xml:space="preserve">n</m:t>
+            </m:r>
+          </m:sup>
+        </m:nary>
+        <m:r>
+          <w:rPr/>
+          <m:t xml:space="preserve">p(</m:t>
+        </m:r>
+        <m:sSub>
+          <m:sSubPr>
+            <m:ctrlPr>
+              <w:rPr/>
+            </m:ctrlPr>
+          </m:sSubPr>
+          <m:e>
+            <m:r>
+              <w:rPr/>
+              <m:t xml:space="preserve">x</m:t>
+            </m:r>
+          </m:e>
+          <m:sub>
+            <m:r>
+              <w:rPr/>
+              <m:t xml:space="preserve">i</m:t>
+            </m:r>
+          </m:sub>
+        </m:sSub>
+        <m:r>
+          <w:rPr/>
+          <m:t xml:space="preserve">, </m:t>
+        </m:r>
+        <m:sSub>
+          <m:sSubPr>
+            <m:ctrlPr>
+              <w:rPr/>
+            </m:ctrlPr>
+          </m:sSubPr>
+          <m:e>
+            <m:r>
+              <w:rPr/>
+              <m:t xml:space="preserve">y</m:t>
+            </m:r>
+          </m:e>
+          <m:sub>
+            <m:r>
+              <w:rPr/>
+              <m:t xml:space="preserve">i</m:t>
+            </m:r>
+          </m:sub>
+        </m:sSub>
+        <m:r>
+          <w:rPr/>
+          <m:t xml:space="preserve"> | </m:t>
+        </m:r>
+        <m:r>
+          <w:rPr/>
+          <m:t>θ</m:t>
+        </m:r>
+        <m:r>
+          <w:rPr/>
+          <m:t xml:space="preserve">)</m:t>
+        </m:r>
+      </m:oMath>
+      <w:r>
+        <w:rPr>
+          <w:rtl w:val="0"/>
+        </w:rPr>
+      </w:r>
+    </w:p>
+    <w:p>
+      <w:pPr>
+        <w:spacing w:before="200" w:lineRule="auto"/>
+        <w:rPr/>
+      </w:pPr>
+      <w:r>
+        <w:rPr>
+          <w:rtl w:val="0"/>
+        </w:rPr>
+        <w:t xml:space="preserve">which can be rearranged as </w:t>
+      </w:r>
+    </w:p>
+    <w:p>
+      <w:pPr>
+        <w:rPr/>
+      </w:pPr>
+      <m:oMath>
+        <m:r>
+          <w:rPr/>
+          <m:t xml:space="preserve">L(</m:t>
+        </m:r>
+        <m:r>
+          <w:rPr/>
+          <m:t>θ</m:t>
+        </m:r>
+        <m:r>
+          <w:rPr/>
+          <m:t xml:space="preserve">)=</m:t>
+        </m:r>
+        <m:nary>
+          <m:naryPr>
+            <m:chr m:val="∏"/>
+            <m:ctrlPr>
+              <w:rPr/>
+            </m:ctrlPr>
+          </m:naryPr>
+          <m:sub>
+            <m:r>
+              <w:rPr/>
+              <m:t xml:space="preserve">i=1</m:t>
+            </m:r>
+          </m:sub>
+          <m:sup>
+            <m:r>
+              <w:rPr/>
+              <m:t xml:space="preserve">n</m:t>
+            </m:r>
+          </m:sup>
+        </m:nary>
+        <m:r>
+          <w:rPr/>
+          <m:t xml:space="preserve">p(</m:t>
+        </m:r>
+        <m:sSub>
+          <m:sSubPr>
+            <m:ctrlPr>
+              <w:rPr/>
+            </m:ctrlPr>
+          </m:sSubPr>
+          <m:e>
+            <m:r>
+              <w:rPr/>
+              <m:t xml:space="preserve">y</m:t>
+            </m:r>
+          </m:e>
+          <m:sub>
+            <m:r>
+              <w:rPr/>
+              <m:t xml:space="preserve">i</m:t>
+            </m:r>
+          </m:sub>
+        </m:sSub>
+        <m:r>
+          <w:rPr/>
+          <m:t xml:space="preserve"> | </m:t>
+        </m:r>
+        <m:sSub>
+          <m:sSubPr>
+            <m:ctrlPr>
+              <w:rPr/>
+            </m:ctrlPr>
+          </m:sSubPr>
+          <m:e>
+            <m:r>
+              <w:rPr/>
+              <m:t xml:space="preserve">x</m:t>
+            </m:r>
+          </m:e>
+          <m:sub>
+            <m:r>
+              <w:rPr/>
+              <m:t xml:space="preserve">i</m:t>
+            </m:r>
+          </m:sub>
+        </m:sSub>
+        <m:r>
+          <w:rPr/>
+          <m:t xml:space="preserve">, </m:t>
+        </m:r>
+        <m:r>
+          <w:rPr/>
+          <m:t>θ</m:t>
+        </m:r>
+        <m:r>
+          <w:rPr/>
+          <m:t xml:space="preserve">) p(</m:t>
+        </m:r>
+        <m:sSub>
+          <m:sSubPr>
+            <m:ctrlPr>
+              <w:rPr/>
+            </m:ctrlPr>
+          </m:sSubPr>
+          <m:e>
+            <m:r>
+              <w:rPr/>
+              <m:t xml:space="preserve">x</m:t>
+            </m:r>
+          </m:e>
+          <m:sub>
+            <m:r>
+              <w:rPr/>
+              <m:t xml:space="preserve">i</m:t>
+            </m:r>
+          </m:sub>
+        </m:sSub>
+        <m:r>
+          <w:rPr/>
+          <m:t xml:space="preserve"> | </m:t>
+        </m:r>
+        <m:r>
+          <w:rPr/>
+          <m:t>θ</m:t>
+        </m:r>
+        <m:r>
+          <w:rPr/>
+          <m:t xml:space="preserve">)</m:t>
+        </m:r>
+      </m:oMath>
+      <w:r>
+        <w:rPr>
+          <w:rtl w:val="0"/>
+        </w:rPr>
       </w:r>
     </w:p>
     <w:p>
@@ -66,143 +982,42 @@
         </w:numPr>
         <w:spacing w:before="200" w:lineRule="auto"/>
         <w:ind w:left="720" w:hanging="360"/>
-        <w:rPr>
-          <w:u w:val="none"/>
-        </w:rPr>
-      </w:pPr>
-      <w:r>
-        <w:rPr>
-          <w:rtl w:val="0"/>
-        </w:rPr>
-        <w:t xml:space="preserve">The mean squared error (MSE) in a regression setting and under the assumption of normally distributed errors.</w:t>
-      </w:r>
-    </w:p>
-    <w:p>
-      <w:pPr>
-        <w:pStyle w:val="Heading1"/>
-        <w:rPr/>
-      </w:pPr>
-      <w:bookmarkStart w:colFirst="0" w:colLast="0" w:name="_fyepud2w91h" w:id="1"/>
-      <w:bookmarkEnd w:id="1"/>
-      <w:r>
-        <w:rPr>
-          <w:rtl w:val="0"/>
-        </w:rPr>
-        <w:t xml:space="preserve">Maximum Likelihood Estimation</w:t>
-      </w:r>
-    </w:p>
-    <w:p>
-      <w:pPr>
-        <w:pStyle w:val="Heading2"/>
-        <w:spacing w:after="200" w:lineRule="auto"/>
-        <w:rPr/>
-      </w:pPr>
-      <w:bookmarkStart w:colFirst="0" w:colLast="0" w:name="_ls9zgub4jfhf" w:id="2"/>
-      <w:bookmarkEnd w:id="2"/>
-      <w:r>
-        <w:rPr>
-          <w:rtl w:val="0"/>
-        </w:rPr>
-        <w:t xml:space="preserve">General setting</w:t>
-      </w:r>
-    </w:p>
-    <w:p>
-      <w:pPr>
-        <w:rPr/>
-      </w:pPr>
-      <w:r>
-        <w:rPr>
-          <w:rtl w:val="0"/>
-        </w:rPr>
-        <w:t xml:space="preserve">The Maximum Likelihood Estimation (MLE) seeks to find the parameters </w:t>
-      </w:r>
-      <m:oMath>
-        <m:r>
-          <m:t>θ</m:t>
-        </m:r>
-      </m:oMath>
-      <w:r>
-        <w:rPr>
-          <w:rtl w:val="0"/>
-        </w:rPr>
-        <w:t xml:space="preserve"> of a probabilistic model that </w:t>
-      </w:r>
-      <w:r>
-        <w:rPr>
-          <w:rtl w:val="0"/>
-        </w:rPr>
-        <w:t xml:space="preserve">maximize</w:t>
-      </w:r>
-      <w:r>
-        <w:rPr>
-          <w:rtl w:val="0"/>
-        </w:rPr>
-        <w:t xml:space="preserve"> the likelihood </w:t>
-      </w:r>
-      <m:oMath>
-        <m:r>
-          <w:rPr/>
-          <m:t xml:space="preserve">L</m:t>
-        </m:r>
-      </m:oMath>
-      <w:r>
-        <w:rPr>
-          <w:rtl w:val="0"/>
-        </w:rPr>
-        <w:t xml:space="preserve"> of the observed data </w:t>
-      </w:r>
-      <m:oMath>
-        <m:r>
-          <w:rPr/>
-          <m:t xml:space="preserve">x</m:t>
-        </m:r>
-      </m:oMath>
-      <w:r>
-        <w:rPr>
-          <w:rtl w:val="0"/>
-        </w:rPr>
-        <w:t xml:space="preserve">. If we consider that </w:t>
-      </w:r>
-      <m:oMath>
-        <m:r>
-          <w:rPr/>
-          <m:t xml:space="preserve">x</m:t>
-        </m:r>
-      </m:oMath>
-      <w:r>
-        <w:rPr>
-          <w:rtl w:val="0"/>
-        </w:rPr>
-        <w:t xml:space="preserve"> is composed of </w:t>
-      </w:r>
-      <m:oMath>
-        <m:r>
-          <w:rPr/>
-          <m:t xml:space="preserve">n</m:t>
-        </m:r>
-      </m:oMath>
-      <w:r>
-        <w:rPr>
-          <w:rtl w:val="0"/>
-        </w:rPr>
-        <w:t xml:space="preserve"> independent and identically distributed samples </w:t>
+      </w:pPr>
+      <w:r>
+        <w:rPr>
+          <w:rtl w:val="0"/>
+        </w:rPr>
+        <w:t xml:space="preserve">Moreover, in a supervised learning setting, </w:t>
+      </w:r>
+      <w:r>
+        <w:rPr>
+          <w:b w:val="1"/>
+          <w:rtl w:val="0"/>
+        </w:rPr>
+        <w:t xml:space="preserve">the model does not try to model the data </w:t>
       </w:r>
       <m:oMath>
         <m:sSub>
           <m:sSubPr>
             <m:ctrlPr>
-              <w:rPr/>
+              <w:rPr>
+                <w:b w:val="1"/>
+              </w:rPr>
             </m:ctrlPr>
           </m:sSubPr>
           <m:e>
             <m:r>
-              <w:rPr/>
+              <w:rPr>
+                <w:b w:val="1"/>
+              </w:rPr>
               <m:t xml:space="preserve">x</m:t>
             </m:r>
           </m:e>
           <m:sub>
             <m:r>
-              <w:rPr/>
+              <w:rPr>
+                <w:b w:val="1"/>
+              </w:rPr>
               <m:t xml:space="preserve">i</m:t>
             </m:r>
           </m:sub>
@@ -212,25 +1027,300 @@
         <w:rPr>
           <w:rtl w:val="0"/>
         </w:rPr>
-        <w:t xml:space="preserve">, </w:t>
-      </w:r>
-      <m:oMath>
-        <m:r>
-          <w:rPr/>
-          <m:t xml:space="preserve">L</m:t>
-        </m:r>
-      </m:oMath>
-      <w:r>
-        <w:rPr>
-          <w:rtl w:val="0"/>
-        </w:rPr>
-        <w:t xml:space="preserve"> can be expressed as:</w:t>
-      </w:r>
-    </w:p>
-    <w:p>
-      <w:pPr>
+        <w:t xml:space="preserve"> but only the label </w:t>
+      </w:r>
+      <m:oMath>
+        <m:sSub>
+          <m:sSubPr>
+            <m:ctrlPr>
+              <w:rPr/>
+            </m:ctrlPr>
+          </m:sSubPr>
+          <m:e>
+            <m:r>
+              <w:rPr/>
+              <m:t xml:space="preserve">y</m:t>
+            </m:r>
+          </m:e>
+          <m:sub>
+            <m:r>
+              <w:rPr/>
+              <m:t xml:space="preserve">i</m:t>
+            </m:r>
+          </m:sub>
+        </m:sSub>
+      </m:oMath>
+      <w:r>
+        <w:rPr>
+          <w:rtl w:val="0"/>
+        </w:rPr>
+        <w:t xml:space="preserve"> based on </w:t>
+      </w:r>
+      <m:oMath>
+        <m:sSub>
+          <m:sSubPr>
+            <m:ctrlPr>
+              <w:rPr/>
+            </m:ctrlPr>
+          </m:sSubPr>
+          <m:e>
+            <m:r>
+              <w:rPr/>
+              <m:t xml:space="preserve">x</m:t>
+            </m:r>
+          </m:e>
+          <m:sub>
+            <m:r>
+              <w:rPr/>
+              <m:t xml:space="preserve">i</m:t>
+            </m:r>
+          </m:sub>
+        </m:sSub>
+      </m:oMath>
+      <w:r>
+        <w:rPr>
+          <w:rtl w:val="0"/>
+        </w:rPr>
+        <w:t xml:space="preserve">.</w:t>
+      </w:r>
+    </w:p>
+    <w:p>
+      <w:pPr>
+        <w:spacing w:before="0" w:lineRule="auto"/>
+        <w:ind w:left="0" w:firstLine="0"/>
         <w:rPr/>
       </w:pPr>
+      <w:r>
+        <w:rPr>
+          <w:rtl w:val="0"/>
+        </w:rPr>
+        <w:t xml:space="preserve">Thus, </w:t>
+      </w:r>
+      <m:oMath>
+        <m:r>
+          <w:rPr/>
+          <m:t xml:space="preserve">p(</m:t>
+        </m:r>
+        <m:sSub>
+          <m:sSubPr>
+            <m:ctrlPr>
+              <w:rPr/>
+            </m:ctrlPr>
+          </m:sSubPr>
+          <m:e>
+            <m:r>
+              <w:rPr/>
+              <m:t xml:space="preserve">x</m:t>
+            </m:r>
+          </m:e>
+          <m:sub>
+            <m:r>
+              <w:rPr/>
+              <m:t xml:space="preserve">i</m:t>
+            </m:r>
+          </m:sub>
+        </m:sSub>
+        <m:r>
+          <w:rPr/>
+          <m:t xml:space="preserve">)</m:t>
+        </m:r>
+      </m:oMath>
+      <w:r>
+        <w:rPr>
+          <w:rtl w:val="0"/>
+        </w:rPr>
+        <w:t xml:space="preserve"> does not depend on </w:t>
+      </w:r>
+      <m:oMath>
+        <m:r>
+          <m:t>θ</m:t>
+        </m:r>
+      </m:oMath>
+      <w:r>
+        <w:rPr>
+          <w:rtl w:val="0"/>
+        </w:rPr>
+        <w:t xml:space="preserve"> and maximizing </w:t>
+      </w:r>
+      <m:oMath>
+        <m:r>
+          <w:rPr/>
+          <m:t xml:space="preserve">p(</m:t>
+        </m:r>
+        <m:sSub>
+          <m:sSubPr>
+            <m:ctrlPr>
+              <w:rPr/>
+            </m:ctrlPr>
+          </m:sSubPr>
+          <m:e>
+            <m:r>
+              <w:rPr/>
+              <m:t xml:space="preserve">y</m:t>
+            </m:r>
+          </m:e>
+          <m:sub>
+            <m:r>
+              <w:rPr/>
+              <m:t xml:space="preserve">i</m:t>
+            </m:r>
+          </m:sub>
+        </m:sSub>
+        <m:r>
+          <w:rPr/>
+          <m:t xml:space="preserve"> | </m:t>
+        </m:r>
+        <m:sSub>
+          <m:sSubPr>
+            <m:ctrlPr>
+              <w:rPr/>
+            </m:ctrlPr>
+          </m:sSubPr>
+          <m:e>
+            <m:r>
+              <w:rPr/>
+              <m:t xml:space="preserve">x</m:t>
+            </m:r>
+          </m:e>
+          <m:sub>
+            <m:r>
+              <w:rPr/>
+              <m:t xml:space="preserve">i</m:t>
+            </m:r>
+          </m:sub>
+        </m:sSub>
+        <m:r>
+          <w:rPr/>
+          <m:t xml:space="preserve">, </m:t>
+        </m:r>
+        <m:r>
+          <w:rPr/>
+          <m:t>θ</m:t>
+        </m:r>
+        <m:r>
+          <w:rPr/>
+          <m:t xml:space="preserve">) p(</m:t>
+        </m:r>
+        <m:sSub>
+          <m:sSubPr>
+            <m:ctrlPr>
+              <w:rPr/>
+            </m:ctrlPr>
+          </m:sSubPr>
+          <m:e>
+            <m:r>
+              <w:rPr/>
+              <m:t xml:space="preserve">x</m:t>
+            </m:r>
+          </m:e>
+          <m:sub>
+            <m:r>
+              <w:rPr/>
+              <m:t xml:space="preserve">i</m:t>
+            </m:r>
+          </m:sub>
+        </m:sSub>
+        <m:r>
+          <w:rPr/>
+          <m:t xml:space="preserve"> | </m:t>
+        </m:r>
+        <m:r>
+          <w:rPr/>
+          <m:t>θ</m:t>
+        </m:r>
+        <m:r>
+          <w:rPr/>
+          <m:t xml:space="preserve">)</m:t>
+        </m:r>
+      </m:oMath>
+      <w:r>
+        <w:rPr>
+          <w:rtl w:val="0"/>
+        </w:rPr>
+        <w:t xml:space="preserve"> with respect to </w:t>
+      </w:r>
+      <m:oMath>
+        <m:r>
+          <m:t>θ</m:t>
+        </m:r>
+      </m:oMath>
+      <w:r>
+        <w:rPr>
+          <w:rtl w:val="0"/>
+        </w:rPr>
+        <w:t xml:space="preserve"> is equivalent to maximizing </w:t>
+      </w:r>
+      <m:oMath>
+        <m:r>
+          <w:rPr/>
+          <m:t xml:space="preserve">p(</m:t>
+        </m:r>
+        <m:sSub>
+          <m:sSubPr>
+            <m:ctrlPr>
+              <w:rPr/>
+            </m:ctrlPr>
+          </m:sSubPr>
+          <m:e>
+            <m:r>
+              <w:rPr/>
+              <m:t xml:space="preserve">y</m:t>
+            </m:r>
+          </m:e>
+          <m:sub>
+            <m:r>
+              <w:rPr/>
+              <m:t xml:space="preserve">i</m:t>
+            </m:r>
+          </m:sub>
+        </m:sSub>
+        <m:r>
+          <w:rPr/>
+          <m:t xml:space="preserve"> | </m:t>
+        </m:r>
+        <m:sSub>
+          <m:sSubPr>
+            <m:ctrlPr>
+              <w:rPr/>
+            </m:ctrlPr>
+          </m:sSubPr>
+          <m:e>
+            <m:r>
+              <w:rPr/>
+              <m:t xml:space="preserve">x</m:t>
+            </m:r>
+          </m:e>
+          <m:sub>
+            <m:r>
+              <w:rPr/>
+              <m:t xml:space="preserve">i</m:t>
+            </m:r>
+          </m:sub>
+        </m:sSub>
+        <m:r>
+          <w:rPr/>
+          <m:t xml:space="preserve">, </m:t>
+        </m:r>
+        <m:r>
+          <w:rPr/>
+          <m:t>θ</m:t>
+        </m:r>
+        <m:r>
+          <w:rPr/>
+          <m:t xml:space="preserve">)</m:t>
+        </m:r>
+      </m:oMath>
+      <w:r>
+        <w:rPr>
+          <w:rtl w:val="0"/>
+        </w:rPr>
+        <w:t xml:space="preserve">.</w:t>
+      </w:r>
+    </w:p>
+    <w:p>
+      <w:pPr>
+        <w:rPr/>
+      </w:pPr>
       <m:oMath>
         <m:r>
           <w:rPr/>
@@ -242,7 +1332,7 @@
         </m:r>
         <m:r>
           <w:rPr/>
-          <m:t xml:space="preserve">)=</m:t>
+          <m:t xml:space="preserve">) ∝ </m:t>
         </m:r>
         <m:nary>
           <m:naryPr>
@@ -277,7 +1367,7 @@
           <m:e>
             <m:r>
               <w:rPr/>
-              <m:t xml:space="preserve">x</m:t>
+              <m:t xml:space="preserve">y</m:t>
             </m:r>
           </m:e>
           <m:sub>
@@ -290,129 +1380,6 @@
         <m:r>
           <w:rPr/>
           <m:t xml:space="preserve"> | </m:t>
-        </m:r>
-        <m:r>
-          <w:rPr/>
-          <m:t>θ</m:t>
-        </m:r>
-        <m:r>
-          <w:rPr/>
-          <m:t xml:space="preserve">)</m:t>
-        </m:r>
-      </m:oMath>
-      <w:r>
-        <w:rPr>
-          <w:rtl w:val="0"/>
-        </w:rPr>
-      </w:r>
-    </w:p>
-    <w:p>
-      <w:pPr>
-        <w:spacing w:before="200" w:lineRule="auto"/>
-        <w:ind w:left="0" w:firstLine="0"/>
-        <w:rPr/>
-      </w:pPr>
-      <w:r>
-        <w:rPr>
-          <w:rtl w:val="0"/>
-        </w:rPr>
-        <w:t xml:space="preserve">By convenience and for numerical stability reasons, the </w:t>
-      </w:r>
-      <m:oMath>
-        <m:r>
-          <w:rPr/>
-          <m:t xml:space="preserve">log</m:t>
-        </m:r>
-      </m:oMath>
-      <w:r>
-        <w:rPr>
-          <w:rtl w:val="0"/>
-        </w:rPr>
-        <w:t xml:space="preserve"> of </w:t>
-      </w:r>
-      <m:oMath>
-        <m:r>
-          <w:rPr/>
-          <m:t xml:space="preserve">L(</m:t>
-        </m:r>
-        <m:r>
-          <w:rPr/>
-          <m:t>θ</m:t>
-        </m:r>
-        <m:r>
-          <w:rPr/>
-          <m:t xml:space="preserve">)</m:t>
-        </m:r>
-      </m:oMath>
-      <w:r>
-        <w:rPr>
-          <w:rtl w:val="0"/>
-        </w:rPr>
-        <w:t xml:space="preserve"> is often maximized instead of </w:t>
-      </w:r>
-      <m:oMath>
-        <m:r>
-          <w:rPr/>
-          <m:t xml:space="preserve">L(</m:t>
-        </m:r>
-        <m:r>
-          <w:rPr/>
-          <m:t>θ</m:t>
-        </m:r>
-        <m:r>
-          <w:rPr/>
-          <m:t xml:space="preserve">)</m:t>
-        </m:r>
-      </m:oMath>
-      <w:r>
-        <w:rPr>
-          <w:rtl w:val="0"/>
-        </w:rPr>
-        <w:t xml:space="preserve"> directly.</w:t>
-      </w:r>
-    </w:p>
-    <w:p>
-      <w:pPr>
-        <w:spacing w:before="200" w:lineRule="auto"/>
-        <w:ind w:left="0" w:firstLine="0"/>
-        <w:rPr/>
-      </w:pPr>
-      <m:oMath>
-        <m:r>
-          <w:rPr/>
-          <m:t xml:space="preserve">log(L(</m:t>
-        </m:r>
-        <m:r>
-          <w:rPr/>
-          <m:t>θ</m:t>
-        </m:r>
-        <m:r>
-          <w:rPr/>
-          <m:t xml:space="preserve">))=</m:t>
-        </m:r>
-        <m:nary>
-          <m:naryPr>
-            <m:chr m:val="∑"/>
-            <m:ctrlPr>
-              <w:rPr/>
-            </m:ctrlPr>
-          </m:naryPr>
-          <m:sub>
-            <m:r>
-              <w:rPr/>
-              <m:t xml:space="preserve">i=1</m:t>
-            </m:r>
-          </m:sub>
-          <m:sup>
-            <m:r>
-              <w:rPr/>
-              <m:t xml:space="preserve">n</m:t>
-            </m:r>
-          </m:sup>
-        </m:nary>
-        <m:r>
-          <w:rPr/>
-          <m:t xml:space="preserve">log p(</m:t>
         </m:r>
         <m:sSub>
           <m:sSubPr>
@@ -435,7 +1402,7 @@
         </m:sSub>
         <m:r>
           <w:rPr/>
-          <m:t xml:space="preserve"> | </m:t>
+          <m:t xml:space="preserve">, </m:t>
         </m:r>
         <m:r>
           <w:rPr/>
@@ -454,27 +1421,99 @@
     </w:p>
     <w:p>
       <w:pPr>
+        <w:spacing w:before="200" w:lineRule="auto"/>
+        <w:rPr>
+          <w:b w:val="1"/>
+        </w:rPr>
+      </w:pPr>
+      <w:r>
+        <w:rPr>
+          <w:rtl w:val="0"/>
+        </w:rPr>
+        <w:t xml:space="preserve">In other terms, in a supervised learning setting, </w:t>
+      </w:r>
+      <w:r>
+        <w:rPr>
+          <w:b w:val="1"/>
+          <w:rtl w:val="0"/>
+        </w:rPr>
+        <w:t xml:space="preserve">maximizing the likelihood </w:t>
+      </w:r>
+      <m:oMath>
+        <m:r>
+          <w:rPr/>
+          <m:t xml:space="preserve">p(x, y | </m:t>
+        </m:r>
+        <m:r>
+          <w:rPr/>
+          <m:t>θ</m:t>
+        </m:r>
+        <m:r>
+          <w:rPr/>
+          <m:t xml:space="preserve">)</m:t>
+        </m:r>
+      </m:oMath>
+      <w:r>
+        <w:rPr>
+          <w:rtl w:val="0"/>
+        </w:rPr>
+        <w:t xml:space="preserve"> </w:t>
+      </w:r>
+      <w:r>
+        <w:rPr>
+          <w:b w:val="1"/>
+          <w:rtl w:val="0"/>
+        </w:rPr>
+        <w:t xml:space="preserve">is equivalent to maximizing </w:t>
+      </w:r>
+      <m:oMath>
+        <m:r>
+          <w:rPr/>
+          <m:t xml:space="preserve">p(y | x, </m:t>
+        </m:r>
+        <m:r>
+          <w:rPr/>
+          <m:t>θ</m:t>
+        </m:r>
+        <m:r>
+          <w:rPr/>
+          <m:t xml:space="preserve">)</m:t>
+        </m:r>
+      </m:oMath>
+      <w:r>
+        <w:rPr>
+          <w:b w:val="1"/>
+          <w:rtl w:val="0"/>
+        </w:rPr>
+        <w:t xml:space="preserve">.</w:t>
+      </w:r>
+    </w:p>
+    <w:p>
+      <w:pPr>
+        <w:pStyle w:val="Heading1"/>
         <w:rPr/>
       </w:pPr>
-      <w:r>
-        <w:rPr>
-          <w:rtl w:val="0"/>
-        </w:rPr>
+      <w:bookmarkStart w:colFirst="0" w:colLast="0" w:name="_o1zsahr6y05t" w:id="4"/>
+      <w:bookmarkEnd w:id="4"/>
+      <w:r>
+        <w:rPr>
+          <w:rtl w:val="0"/>
+        </w:rPr>
+        <w:t xml:space="preserve">Relationship to loss functions</w:t>
       </w:r>
     </w:p>
     <w:p>
       <w:pPr>
         <w:pStyle w:val="Heading2"/>
-        <w:spacing w:before="200" w:lineRule="auto"/>
         <w:rPr/>
       </w:pPr>
-      <w:bookmarkStart w:colFirst="0" w:colLast="0" w:name="_c2zd4qhbfv7n" w:id="3"/>
-      <w:bookmarkEnd w:id="3"/>
-      <w:r>
-        <w:rPr>
-          <w:rtl w:val="0"/>
-        </w:rPr>
-        <w:t xml:space="preserve">Supervised learning setting</w:t>
+      <w:bookmarkStart w:colFirst="0" w:colLast="0" w:name="_k7vt5adkjy56" w:id="5"/>
+      <w:bookmarkEnd w:id="5"/>
+      <w:r>
+        <w:rPr>
+          <w:rtl w:val="0"/>
+        </w:rPr>
+        <w:t xml:space="preserve">Classification setting</w:t>
       </w:r>
     </w:p>
     <w:p>
@@ -485,32 +1524,37 @@
         <w:rPr>
           <w:rtl w:val="0"/>
         </w:rPr>
-        <w:t xml:space="preserve">In a supervised learning setting:</w:t>
+        <w:t xml:space="preserve">In a classification setting with </w:t>
+      </w:r>
+      <m:oMath>
+        <m:r>
+          <w:rPr/>
+          <m:t xml:space="preserve">C</m:t>
+        </m:r>
+      </m:oMath>
+      <w:r>
+        <w:rPr>
+          <w:rtl w:val="0"/>
+        </w:rPr>
+        <w:t xml:space="preserve"> classes:</w:t>
       </w:r>
     </w:p>
     <w:p>
       <w:pPr>
         <w:numPr>
           <w:ilvl w:val="0"/>
-          <w:numId w:val="4"/>
+          <w:numId w:val="3"/>
         </w:numPr>
         <w:spacing w:before="200" w:lineRule="auto"/>
         <w:ind w:left="720" w:hanging="360"/>
-        <w:rPr>
-          <w:u w:val="none"/>
-        </w:rPr>
-      </w:pPr>
-      <w:r>
-        <w:rPr>
-          <w:rtl w:val="0"/>
-        </w:rPr>
-        <w:t xml:space="preserve">The samples are pairs </w:t>
-      </w:r>
-      <m:oMath>
-        <m:r>
-          <w:rPr/>
-          <m:t xml:space="preserve">(</m:t>
-        </m:r>
+      </w:pPr>
+      <w:r>
+        <w:rPr>
+          <w:rtl w:val="0"/>
+        </w:rPr>
+        <w:t xml:space="preserve">The label </w:t>
+      </w:r>
+      <m:oMath>
         <m:sSub>
           <m:sSubPr>
             <m:ctrlPr>
@@ -520,7 +1564,7 @@
           <m:e>
             <m:r>
               <w:rPr/>
-              <m:t xml:space="preserve">x</m:t>
+              <m:t xml:space="preserve">c</m:t>
             </m:r>
           </m:e>
           <m:sub>
@@ -530,10 +1574,41 @@
             </m:r>
           </m:sub>
         </m:sSub>
-        <m:r>
-          <w:rPr/>
-          <m:t xml:space="preserve">,</m:t>
-        </m:r>
+      </m:oMath>
+      <w:r>
+        <w:rPr>
+          <w:rtl w:val="0"/>
+        </w:rPr>
+        <w:t xml:space="preserve"> is the class index for sample </w:t>
+      </w:r>
+      <m:oMath>
+        <m:r>
+          <w:rPr/>
+          <m:t xml:space="preserve">i</m:t>
+        </m:r>
+      </m:oMath>
+      <w:r>
+        <w:rPr>
+          <w:rtl w:val="0"/>
+        </w:rPr>
+        <w:t xml:space="preserve">.</w:t>
+      </w:r>
+    </w:p>
+    <w:p>
+      <w:pPr>
+        <w:numPr>
+          <w:ilvl w:val="1"/>
+          <w:numId w:val="3"/>
+        </w:numPr>
+        <w:ind w:left="1440" w:hanging="360"/>
+      </w:pPr>
+      <w:r>
+        <w:rPr>
+          <w:rtl w:val="0"/>
+        </w:rPr>
+        <w:t xml:space="preserve">We note </w:t>
+      </w:r>
+      <m:oMath>
         <m:sSub>
           <m:sSubPr>
             <m:ctrlPr>
@@ -553,17 +1628,34 @@
             </m:r>
           </m:sub>
         </m:sSub>
-        <m:r>
-          <w:rPr/>
-          <m:t xml:space="preserve">)</m:t>
-        </m:r>
-      </m:oMath>
-      <w:r>
-        <w:rPr>
-          <w:rtl w:val="0"/>
-        </w:rPr>
-        <w:t xml:space="preserve"> of observed sample </w:t>
-      </w:r>
+      </m:oMath>
+      <w:r>
+        <w:rPr>
+          <w:rtl w:val="0"/>
+        </w:rPr>
+        <w:t xml:space="preserve"> the corresponding one-hot vector of size </w:t>
+      </w:r>
+      <m:oMath>
+        <m:r>
+          <w:rPr/>
+          <m:t xml:space="preserve">C</m:t>
+        </m:r>
+      </m:oMath>
+      <w:r>
+        <w:rPr>
+          <w:rtl w:val="0"/>
+        </w:rPr>
+        <w:t xml:space="preserve"> with elements</w:t>
+      </w:r>
+    </w:p>
+    <w:p>
+      <w:pPr>
+        <w:numPr>
+          <w:ilvl w:val="2"/>
+          <w:numId w:val="3"/>
+        </w:numPr>
+        <w:ind w:left="2160" w:hanging="360"/>
+      </w:pPr>
       <m:oMath>
         <m:sSub>
           <m:sSubPr>
@@ -574,24 +1666,32 @@
           <m:e>
             <m:r>
               <w:rPr/>
-              <m:t xml:space="preserve">x</m:t>
-            </m:r>
-          </m:e>
-          <m:sub>
-            <m:r>
-              <w:rPr/>
-              <m:t xml:space="preserve">i</m:t>
+              <m:t xml:space="preserve">y</m:t>
+            </m:r>
+          </m:e>
+          <m:sub>
+            <m:r>
+              <w:rPr/>
+              <m:t xml:space="preserve">i,k</m:t>
             </m:r>
           </m:sub>
         </m:sSub>
-      </m:oMath>
-      <w:r>
-        <w:rPr>
-          <w:rtl w:val="0"/>
-        </w:rPr>
-        <w:t xml:space="preserve"> and label </w:t>
-      </w:r>
-      <m:oMath>
+        <m:r>
+          <w:rPr/>
+          <m:t xml:space="preserve">=1</m:t>
+        </m:r>
+      </m:oMath>
+      <w:r>
+        <w:rPr>
+          <w:rtl w:val="0"/>
+        </w:rPr>
+        <w:t xml:space="preserve"> for </w:t>
+      </w:r>
+      <m:oMath>
+        <m:r>
+          <w:rPr/>
+          <m:t xml:space="preserve">k=</m:t>
+        </m:r>
         <m:sSub>
           <m:sSubPr>
             <m:ctrlPr>
@@ -601,7 +1701,7 @@
           <m:e>
             <m:r>
               <w:rPr/>
-              <m:t xml:space="preserve">y</m:t>
+              <m:t xml:space="preserve">c</m:t>
             </m:r>
           </m:e>
           <m:sub>
@@ -616,62 +1716,17 @@
         <w:rPr>
           <w:rtl w:val="0"/>
         </w:rPr>
-        <w:t xml:space="preserve">.</w:t>
-      </w:r>
-    </w:p>
-    <w:p>
-      <w:pPr>
-        <w:ind w:left="0" w:firstLine="0"/>
-        <w:rPr/>
-      </w:pPr>
-      <w:r>
-        <w:rPr>
-          <w:rtl w:val="0"/>
-        </w:rPr>
-        <w:t xml:space="preserve">Thus, the likelihood is expressed as:</w:t>
-      </w:r>
-    </w:p>
-    <w:p>
-      <w:pPr>
-        <w:rPr/>
-      </w:pPr>
-      <m:oMath>
-        <m:r>
-          <w:rPr/>
-          <m:t xml:space="preserve">L(</m:t>
-        </m:r>
-        <m:r>
-          <w:rPr/>
-          <m:t>θ</m:t>
-        </m:r>
-        <m:r>
-          <w:rPr/>
-          <m:t xml:space="preserve">)=</m:t>
-        </m:r>
-        <m:nary>
-          <m:naryPr>
-            <m:chr m:val="∏"/>
-            <m:ctrlPr>
-              <w:rPr/>
-            </m:ctrlPr>
-          </m:naryPr>
-          <m:sub>
-            <m:r>
-              <w:rPr/>
-              <m:t xml:space="preserve">i=1</m:t>
-            </m:r>
-          </m:sub>
-          <m:sup>
-            <m:r>
-              <w:rPr/>
-              <m:t xml:space="preserve">n</m:t>
-            </m:r>
-          </m:sup>
-        </m:nary>
-        <m:r>
-          <w:rPr/>
-          <m:t xml:space="preserve">p(</m:t>
-        </m:r>
+      </w:r>
+    </w:p>
+    <w:p>
+      <w:pPr>
+        <w:numPr>
+          <w:ilvl w:val="2"/>
+          <w:numId w:val="3"/>
+        </w:numPr>
+        <w:ind w:left="2160" w:hanging="360"/>
+      </w:pPr>
+      <m:oMath>
         <m:sSub>
           <m:sSubPr>
             <m:ctrlPr>
@@ -681,19 +1736,35 @@
           <m:e>
             <m:r>
               <w:rPr/>
-              <m:t xml:space="preserve">x</m:t>
-            </m:r>
-          </m:e>
-          <m:sub>
-            <m:r>
-              <w:rPr/>
-              <m:t xml:space="preserve">i</m:t>
+              <m:t xml:space="preserve">y</m:t>
+            </m:r>
+          </m:e>
+          <m:sub>
+            <m:r>
+              <w:rPr/>
+              <m:t xml:space="preserve">i,k</m:t>
             </m:r>
           </m:sub>
         </m:sSub>
         <m:r>
           <w:rPr/>
-          <m:t xml:space="preserve">, </m:t>
+          <m:t xml:space="preserve">=0</m:t>
+        </m:r>
+      </m:oMath>
+      <w:r>
+        <w:rPr>
+          <w:rtl w:val="0"/>
+        </w:rPr>
+        <w:t xml:space="preserve"> for </w:t>
+      </w:r>
+      <m:oMath>
+        <m:r>
+          <w:rPr/>
+          <m:t xml:space="preserve">k</m:t>
+        </m:r>
+        <m:r>
+          <w:rPr/>
+          <m:t>≠</m:t>
         </m:r>
         <m:sSub>
           <m:sSubPr>
@@ -704,7 +1775,7 @@
           <m:e>
             <m:r>
               <w:rPr/>
-              <m:t xml:space="preserve">y</m:t>
+              <m:t xml:space="preserve">c</m:t>
             </m:r>
           </m:e>
           <m:sub>
@@ -714,163 +1785,6 @@
             </m:r>
           </m:sub>
         </m:sSub>
-        <m:r>
-          <w:rPr/>
-          <m:t xml:space="preserve"> | </m:t>
-        </m:r>
-        <m:r>
-          <w:rPr/>
-          <m:t>θ</m:t>
-        </m:r>
-        <m:r>
-          <w:rPr/>
-          <m:t xml:space="preserve">)</m:t>
-        </m:r>
-      </m:oMath>
-      <w:r>
-        <w:rPr>
-          <w:rtl w:val="0"/>
-        </w:rPr>
-      </w:r>
-    </w:p>
-    <w:p>
-      <w:pPr>
-        <w:spacing w:before="200" w:lineRule="auto"/>
-        <w:rPr/>
-      </w:pPr>
-      <w:r>
-        <w:rPr>
-          <w:rtl w:val="0"/>
-        </w:rPr>
-        <w:t xml:space="preserve">which can be rearranged as </w:t>
-      </w:r>
-    </w:p>
-    <w:p>
-      <w:pPr>
-        <w:rPr/>
-      </w:pPr>
-      <m:oMath>
-        <m:r>
-          <w:rPr/>
-          <m:t xml:space="preserve">L(</m:t>
-        </m:r>
-        <m:r>
-          <w:rPr/>
-          <m:t>θ</m:t>
-        </m:r>
-        <m:r>
-          <w:rPr/>
-          <m:t xml:space="preserve">)=</m:t>
-        </m:r>
-        <m:nary>
-          <m:naryPr>
-            <m:chr m:val="∏"/>
-            <m:ctrlPr>
-              <w:rPr/>
-            </m:ctrlPr>
-          </m:naryPr>
-          <m:sub>
-            <m:r>
-              <w:rPr/>
-              <m:t xml:space="preserve">i=1</m:t>
-            </m:r>
-          </m:sub>
-          <m:sup>
-            <m:r>
-              <w:rPr/>
-              <m:t xml:space="preserve">n</m:t>
-            </m:r>
-          </m:sup>
-        </m:nary>
-        <m:r>
-          <w:rPr/>
-          <m:t xml:space="preserve">p(</m:t>
-        </m:r>
-        <m:sSub>
-          <m:sSubPr>
-            <m:ctrlPr>
-              <w:rPr/>
-            </m:ctrlPr>
-          </m:sSubPr>
-          <m:e>
-            <m:r>
-              <w:rPr/>
-              <m:t xml:space="preserve">y</m:t>
-            </m:r>
-          </m:e>
-          <m:sub>
-            <m:r>
-              <w:rPr/>
-              <m:t xml:space="preserve">i</m:t>
-            </m:r>
-          </m:sub>
-        </m:sSub>
-        <m:r>
-          <w:rPr/>
-          <m:t xml:space="preserve"> | </m:t>
-        </m:r>
-        <m:sSub>
-          <m:sSubPr>
-            <m:ctrlPr>
-              <w:rPr/>
-            </m:ctrlPr>
-          </m:sSubPr>
-          <m:e>
-            <m:r>
-              <w:rPr/>
-              <m:t xml:space="preserve">x</m:t>
-            </m:r>
-          </m:e>
-          <m:sub>
-            <m:r>
-              <w:rPr/>
-              <m:t xml:space="preserve">i</m:t>
-            </m:r>
-          </m:sub>
-        </m:sSub>
-        <m:r>
-          <w:rPr/>
-          <m:t xml:space="preserve">, </m:t>
-        </m:r>
-        <m:r>
-          <w:rPr/>
-          <m:t>θ</m:t>
-        </m:r>
-        <m:r>
-          <w:rPr/>
-          <m:t xml:space="preserve">) p(</m:t>
-        </m:r>
-        <m:sSub>
-          <m:sSubPr>
-            <m:ctrlPr>
-              <w:rPr/>
-            </m:ctrlPr>
-          </m:sSubPr>
-          <m:e>
-            <m:r>
-              <w:rPr/>
-              <m:t xml:space="preserve">x</m:t>
-            </m:r>
-          </m:e>
-          <m:sub>
-            <m:r>
-              <w:rPr/>
-              <m:t xml:space="preserve">i</m:t>
-            </m:r>
-          </m:sub>
-        </m:sSub>
-        <m:r>
-          <w:rPr/>
-          <m:t xml:space="preserve"> | </m:t>
-        </m:r>
-        <m:r>
-          <w:rPr/>
-          <m:t>θ</m:t>
-        </m:r>
-        <m:r>
-          <w:rPr/>
-          <m:t xml:space="preserve">)</m:t>
-        </m:r>
       </m:oMath>
       <w:r>
         <w:rPr>
@@ -882,743 +1796,7 @@
       <w:pPr>
         <w:numPr>
           <w:ilvl w:val="0"/>
-          <w:numId w:val="4"/>
-        </w:numPr>
-        <w:spacing w:before="200" w:lineRule="auto"/>
-        <w:ind w:left="720" w:hanging="360"/>
-      </w:pPr>
-      <w:r>
-        <w:rPr>
-          <w:rtl w:val="0"/>
-        </w:rPr>
-        <w:t xml:space="preserve">Moreover, in a supervised learning setting, the model does not try to model the data </w:t>
-      </w:r>
-      <m:oMath>
-        <m:sSub>
-          <m:sSubPr>
-            <m:ctrlPr>
-              <w:rPr/>
-            </m:ctrlPr>
-          </m:sSubPr>
-          <m:e>
-            <m:r>
-              <w:rPr/>
-              <m:t xml:space="preserve">x</m:t>
-            </m:r>
-          </m:e>
-          <m:sub>
-            <m:r>
-              <w:rPr/>
-              <m:t xml:space="preserve">i</m:t>
-            </m:r>
-          </m:sub>
-        </m:sSub>
-      </m:oMath>
-      <w:r>
-        <w:rPr>
-          <w:rtl w:val="0"/>
-        </w:rPr>
-        <w:t xml:space="preserve"> but only the label </w:t>
-      </w:r>
-      <m:oMath>
-        <m:sSub>
-          <m:sSubPr>
-            <m:ctrlPr>
-              <w:rPr/>
-            </m:ctrlPr>
-          </m:sSubPr>
-          <m:e>
-            <m:r>
-              <w:rPr/>
-              <m:t xml:space="preserve">y</m:t>
-            </m:r>
-          </m:e>
-          <m:sub>
-            <m:r>
-              <w:rPr/>
-              <m:t xml:space="preserve">i</m:t>
-            </m:r>
-          </m:sub>
-        </m:sSub>
-      </m:oMath>
-      <w:r>
-        <w:rPr>
-          <w:rtl w:val="0"/>
-        </w:rPr>
-        <w:t xml:space="preserve"> based on </w:t>
-      </w:r>
-      <m:oMath>
-        <m:sSub>
-          <m:sSubPr>
-            <m:ctrlPr>
-              <w:rPr/>
-            </m:ctrlPr>
-          </m:sSubPr>
-          <m:e>
-            <m:r>
-              <w:rPr/>
-              <m:t xml:space="preserve">x</m:t>
-            </m:r>
-          </m:e>
-          <m:sub>
-            <m:r>
-              <w:rPr/>
-              <m:t xml:space="preserve">i</m:t>
-            </m:r>
-          </m:sub>
-        </m:sSub>
-      </m:oMath>
-      <w:r>
-        <w:rPr>
-          <w:rtl w:val="0"/>
-        </w:rPr>
-        <w:t xml:space="preserve">.</w:t>
-      </w:r>
-    </w:p>
-    <w:p>
-      <w:pPr>
-        <w:spacing w:before="0" w:lineRule="auto"/>
-        <w:ind w:left="0" w:firstLine="0"/>
-        <w:rPr/>
-      </w:pPr>
-      <w:r>
-        <w:rPr>
-          <w:rtl w:val="0"/>
-        </w:rPr>
-        <w:t xml:space="preserve">Thus, </w:t>
-      </w:r>
-      <m:oMath>
-        <m:r>
-          <w:rPr/>
-          <m:t xml:space="preserve">p(</m:t>
-        </m:r>
-        <m:sSub>
-          <m:sSubPr>
-            <m:ctrlPr>
-              <w:rPr/>
-            </m:ctrlPr>
-          </m:sSubPr>
-          <m:e>
-            <m:r>
-              <w:rPr/>
-              <m:t xml:space="preserve">x</m:t>
-            </m:r>
-          </m:e>
-          <m:sub>
-            <m:r>
-              <w:rPr/>
-              <m:t xml:space="preserve">i</m:t>
-            </m:r>
-          </m:sub>
-        </m:sSub>
-        <m:r>
-          <w:rPr/>
-          <m:t xml:space="preserve">)</m:t>
-        </m:r>
-      </m:oMath>
-      <w:r>
-        <w:rPr>
-          <w:rtl w:val="0"/>
-        </w:rPr>
-        <w:t xml:space="preserve"> does not depend on </w:t>
-      </w:r>
-      <m:oMath>
-        <m:r>
-          <m:t>θ</m:t>
-        </m:r>
-      </m:oMath>
-      <w:r>
-        <w:rPr>
-          <w:rtl w:val="0"/>
-        </w:rPr>
-        <w:t xml:space="preserve"> and maximizing </w:t>
-      </w:r>
-      <m:oMath>
-        <m:r>
-          <w:rPr/>
-          <m:t xml:space="preserve">p(</m:t>
-        </m:r>
-        <m:sSub>
-          <m:sSubPr>
-            <m:ctrlPr>
-              <w:rPr/>
-            </m:ctrlPr>
-          </m:sSubPr>
-          <m:e>
-            <m:r>
-              <w:rPr/>
-              <m:t xml:space="preserve">y</m:t>
-            </m:r>
-          </m:e>
-          <m:sub>
-            <m:r>
-              <w:rPr/>
-              <m:t xml:space="preserve">i</m:t>
-            </m:r>
-          </m:sub>
-        </m:sSub>
-        <m:r>
-          <w:rPr/>
-          <m:t xml:space="preserve"> | </m:t>
-        </m:r>
-        <m:sSub>
-          <m:sSubPr>
-            <m:ctrlPr>
-              <w:rPr/>
-            </m:ctrlPr>
-          </m:sSubPr>
-          <m:e>
-            <m:r>
-              <w:rPr/>
-              <m:t xml:space="preserve">x</m:t>
-            </m:r>
-          </m:e>
-          <m:sub>
-            <m:r>
-              <w:rPr/>
-              <m:t xml:space="preserve">i</m:t>
-            </m:r>
-          </m:sub>
-        </m:sSub>
-        <m:r>
-          <w:rPr/>
-          <m:t xml:space="preserve">, </m:t>
-        </m:r>
-        <m:r>
-          <w:rPr/>
-          <m:t>θ</m:t>
-        </m:r>
-        <m:r>
-          <w:rPr/>
-          <m:t xml:space="preserve">) p(</m:t>
-        </m:r>
-        <m:sSub>
-          <m:sSubPr>
-            <m:ctrlPr>
-              <w:rPr/>
-            </m:ctrlPr>
-          </m:sSubPr>
-          <m:e>
-            <m:r>
-              <w:rPr/>
-              <m:t xml:space="preserve">x</m:t>
-            </m:r>
-          </m:e>
-          <m:sub>
-            <m:r>
-              <w:rPr/>
-              <m:t xml:space="preserve">i</m:t>
-            </m:r>
-          </m:sub>
-        </m:sSub>
-        <m:r>
-          <w:rPr/>
-          <m:t xml:space="preserve"> | </m:t>
-        </m:r>
-        <m:r>
-          <w:rPr/>
-          <m:t>θ</m:t>
-        </m:r>
-        <m:r>
-          <w:rPr/>
-          <m:t xml:space="preserve">)</m:t>
-        </m:r>
-      </m:oMath>
-      <w:r>
-        <w:rPr>
-          <w:rtl w:val="0"/>
-        </w:rPr>
-        <w:t xml:space="preserve"> with respect to </w:t>
-      </w:r>
-      <m:oMath>
-        <m:r>
-          <m:t>θ</m:t>
-        </m:r>
-      </m:oMath>
-      <w:r>
-        <w:rPr>
-          <w:rtl w:val="0"/>
-        </w:rPr>
-        <w:t xml:space="preserve"> is equivalent to maximizing </w:t>
-      </w:r>
-      <m:oMath>
-        <m:r>
-          <w:rPr/>
-          <m:t xml:space="preserve">p(</m:t>
-        </m:r>
-        <m:sSub>
-          <m:sSubPr>
-            <m:ctrlPr>
-              <w:rPr/>
-            </m:ctrlPr>
-          </m:sSubPr>
-          <m:e>
-            <m:r>
-              <w:rPr/>
-              <m:t xml:space="preserve">y</m:t>
-            </m:r>
-          </m:e>
-          <m:sub>
-            <m:r>
-              <w:rPr/>
-              <m:t xml:space="preserve">i</m:t>
-            </m:r>
-          </m:sub>
-        </m:sSub>
-        <m:r>
-          <w:rPr/>
-          <m:t xml:space="preserve"> | </m:t>
-        </m:r>
-        <m:sSub>
-          <m:sSubPr>
-            <m:ctrlPr>
-              <w:rPr/>
-            </m:ctrlPr>
-          </m:sSubPr>
-          <m:e>
-            <m:r>
-              <w:rPr/>
-              <m:t xml:space="preserve">x</m:t>
-            </m:r>
-          </m:e>
-          <m:sub>
-            <m:r>
-              <w:rPr/>
-              <m:t xml:space="preserve">i</m:t>
-            </m:r>
-          </m:sub>
-        </m:sSub>
-        <m:r>
-          <w:rPr/>
-          <m:t xml:space="preserve">, </m:t>
-        </m:r>
-        <m:r>
-          <w:rPr/>
-          <m:t>θ</m:t>
-        </m:r>
-        <m:r>
-          <w:rPr/>
-          <m:t xml:space="preserve">)</m:t>
-        </m:r>
-      </m:oMath>
-      <w:r>
-        <w:rPr>
-          <w:rtl w:val="0"/>
-        </w:rPr>
-        <w:t xml:space="preserve">.</w:t>
-      </w:r>
-    </w:p>
-    <w:p>
-      <w:pPr>
-        <w:rPr/>
-      </w:pPr>
-      <m:oMath>
-        <m:r>
-          <w:rPr/>
-          <m:t xml:space="preserve">L(</m:t>
-        </m:r>
-        <m:r>
-          <w:rPr/>
-          <m:t>θ</m:t>
-        </m:r>
-        <m:r>
-          <w:rPr/>
-          <m:t xml:space="preserve">) ∝ </m:t>
-        </m:r>
-        <m:nary>
-          <m:naryPr>
-            <m:chr m:val="∏"/>
-            <m:ctrlPr>
-              <w:rPr/>
-            </m:ctrlPr>
-          </m:naryPr>
-          <m:sub>
-            <m:r>
-              <w:rPr/>
-              <m:t xml:space="preserve">i=1</m:t>
-            </m:r>
-          </m:sub>
-          <m:sup>
-            <m:r>
-              <w:rPr/>
-              <m:t xml:space="preserve">n</m:t>
-            </m:r>
-          </m:sup>
-        </m:nary>
-        <m:r>
-          <w:rPr/>
-          <m:t xml:space="preserve">p(</m:t>
-        </m:r>
-        <m:sSub>
-          <m:sSubPr>
-            <m:ctrlPr>
-              <w:rPr/>
-            </m:ctrlPr>
-          </m:sSubPr>
-          <m:e>
-            <m:r>
-              <w:rPr/>
-              <m:t xml:space="preserve">y</m:t>
-            </m:r>
-          </m:e>
-          <m:sub>
-            <m:r>
-              <w:rPr/>
-              <m:t xml:space="preserve">i</m:t>
-            </m:r>
-          </m:sub>
-        </m:sSub>
-        <m:r>
-          <w:rPr/>
-          <m:t xml:space="preserve"> | </m:t>
-        </m:r>
-        <m:sSub>
-          <m:sSubPr>
-            <m:ctrlPr>
-              <w:rPr/>
-            </m:ctrlPr>
-          </m:sSubPr>
-          <m:e>
-            <m:r>
-              <w:rPr/>
-              <m:t xml:space="preserve">x</m:t>
-            </m:r>
-          </m:e>
-          <m:sub>
-            <m:r>
-              <w:rPr/>
-              <m:t xml:space="preserve">i</m:t>
-            </m:r>
-          </m:sub>
-        </m:sSub>
-        <m:r>
-          <w:rPr/>
-          <m:t xml:space="preserve">, </m:t>
-        </m:r>
-        <m:r>
-          <w:rPr/>
-          <m:t>θ</m:t>
-        </m:r>
-        <m:r>
-          <w:rPr/>
-          <m:t xml:space="preserve">)</m:t>
-        </m:r>
-      </m:oMath>
-      <w:r>
-        <w:rPr>
-          <w:rtl w:val="0"/>
-        </w:rPr>
-      </w:r>
-    </w:p>
-    <w:p>
-      <w:pPr>
-        <w:pStyle w:val="Heading1"/>
-        <w:rPr/>
-      </w:pPr>
-      <w:bookmarkStart w:colFirst="0" w:colLast="0" w:name="_o1zsahr6y05t" w:id="4"/>
-      <w:bookmarkEnd w:id="4"/>
-      <w:r>
-        <w:rPr>
-          <w:rtl w:val="0"/>
-        </w:rPr>
-        <w:t xml:space="preserve">Relationship to loss functions</w:t>
-      </w:r>
-    </w:p>
-    <w:p>
-      <w:pPr>
-        <w:pStyle w:val="Heading2"/>
-        <w:rPr/>
-      </w:pPr>
-      <w:bookmarkStart w:colFirst="0" w:colLast="0" w:name="_k7vt5adkjy56" w:id="5"/>
-      <w:bookmarkEnd w:id="5"/>
-      <w:r>
-        <w:rPr>
-          <w:rtl w:val="0"/>
-        </w:rPr>
-        <w:t xml:space="preserve">Classification setting</w:t>
-      </w:r>
-    </w:p>
-    <w:p>
-      <w:pPr>
-        <w:rPr/>
-      </w:pPr>
-      <w:r>
-        <w:rPr>
-          <w:rtl w:val="0"/>
-        </w:rPr>
-        <w:t xml:space="preserve">In a classification setting with </w:t>
-      </w:r>
-      <m:oMath>
-        <m:r>
-          <w:rPr/>
-          <m:t xml:space="preserve">C</m:t>
-        </m:r>
-      </m:oMath>
-      <w:r>
-        <w:rPr>
-          <w:rtl w:val="0"/>
-        </w:rPr>
-        <w:t xml:space="preserve"> classes:</w:t>
-      </w:r>
-    </w:p>
-    <w:p>
-      <w:pPr>
-        <w:numPr>
-          <w:ilvl w:val="0"/>
-          <w:numId w:val="2"/>
-        </w:numPr>
-        <w:spacing w:before="200" w:lineRule="auto"/>
-        <w:ind w:left="720" w:hanging="360"/>
-      </w:pPr>
-      <w:r>
-        <w:rPr>
-          <w:rtl w:val="0"/>
-        </w:rPr>
-        <w:t xml:space="preserve">The label </w:t>
-      </w:r>
-      <m:oMath>
-        <m:sSub>
-          <m:sSubPr>
-            <m:ctrlPr>
-              <w:rPr/>
-            </m:ctrlPr>
-          </m:sSubPr>
-          <m:e>
-            <m:r>
-              <w:rPr/>
-              <m:t xml:space="preserve">c</m:t>
-            </m:r>
-          </m:e>
-          <m:sub>
-            <m:r>
-              <w:rPr/>
-              <m:t xml:space="preserve">i</m:t>
-            </m:r>
-          </m:sub>
-        </m:sSub>
-      </m:oMath>
-      <w:r>
-        <w:rPr>
-          <w:rtl w:val="0"/>
-        </w:rPr>
-        <w:t xml:space="preserve"> is the class index for sample </w:t>
-      </w:r>
-      <m:oMath>
-        <m:r>
-          <w:rPr/>
-          <m:t xml:space="preserve">i</m:t>
-        </m:r>
-      </m:oMath>
-      <w:r>
-        <w:rPr>
-          <w:rtl w:val="0"/>
-        </w:rPr>
-        <w:t xml:space="preserve">.</w:t>
-      </w:r>
-    </w:p>
-    <w:p>
-      <w:pPr>
-        <w:numPr>
-          <w:ilvl w:val="1"/>
-          <w:numId w:val="2"/>
-        </w:numPr>
-        <w:ind w:left="1440" w:hanging="360"/>
-      </w:pPr>
-      <w:r>
-        <w:rPr>
-          <w:rtl w:val="0"/>
-        </w:rPr>
-        <w:t xml:space="preserve">We note </w:t>
-      </w:r>
-      <m:oMath>
-        <m:sSub>
-          <m:sSubPr>
-            <m:ctrlPr>
-              <w:rPr/>
-            </m:ctrlPr>
-          </m:sSubPr>
-          <m:e>
-            <m:r>
-              <w:rPr/>
-              <m:t xml:space="preserve">y</m:t>
-            </m:r>
-          </m:e>
-          <m:sub>
-            <m:r>
-              <w:rPr/>
-              <m:t xml:space="preserve">i</m:t>
-            </m:r>
-          </m:sub>
-        </m:sSub>
-      </m:oMath>
-      <w:r>
-        <w:rPr>
-          <w:rtl w:val="0"/>
-        </w:rPr>
-        <w:t xml:space="preserve"> the corresponding one-hot vector of size </w:t>
-      </w:r>
-      <m:oMath>
-        <m:r>
-          <w:rPr/>
-          <m:t xml:space="preserve">C</m:t>
-        </m:r>
-      </m:oMath>
-      <w:r>
-        <w:rPr>
-          <w:rtl w:val="0"/>
-        </w:rPr>
-        <w:t xml:space="preserve"> with elements</w:t>
-      </w:r>
-    </w:p>
-    <w:p>
-      <w:pPr>
-        <w:numPr>
-          <w:ilvl w:val="2"/>
-          <w:numId w:val="2"/>
-        </w:numPr>
-        <w:ind w:left="2160" w:hanging="360"/>
-      </w:pPr>
-      <m:oMath>
-        <m:sSub>
-          <m:sSubPr>
-            <m:ctrlPr>
-              <w:rPr/>
-            </m:ctrlPr>
-          </m:sSubPr>
-          <m:e>
-            <m:r>
-              <w:rPr/>
-              <m:t xml:space="preserve">y</m:t>
-            </m:r>
-          </m:e>
-          <m:sub>
-            <m:r>
-              <w:rPr/>
-              <m:t xml:space="preserve">i,k</m:t>
-            </m:r>
-          </m:sub>
-        </m:sSub>
-        <m:r>
-          <w:rPr/>
-          <m:t xml:space="preserve">=1</m:t>
-        </m:r>
-      </m:oMath>
-      <w:r>
-        <w:rPr>
-          <w:rtl w:val="0"/>
-        </w:rPr>
-        <w:t xml:space="preserve"> for </w:t>
-      </w:r>
-      <m:oMath>
-        <m:r>
-          <w:rPr/>
-          <m:t xml:space="preserve">k=</m:t>
-        </m:r>
-        <m:sSub>
-          <m:sSubPr>
-            <m:ctrlPr>
-              <w:rPr/>
-            </m:ctrlPr>
-          </m:sSubPr>
-          <m:e>
-            <m:r>
-              <w:rPr/>
-              <m:t xml:space="preserve">c</m:t>
-            </m:r>
-          </m:e>
-          <m:sub>
-            <m:r>
-              <w:rPr/>
-              <m:t xml:space="preserve">i</m:t>
-            </m:r>
-          </m:sub>
-        </m:sSub>
-      </m:oMath>
-      <w:r>
-        <w:rPr>
-          <w:rtl w:val="0"/>
-        </w:rPr>
-      </w:r>
-    </w:p>
-    <w:p>
-      <w:pPr>
-        <w:numPr>
-          <w:ilvl w:val="2"/>
-          <w:numId w:val="2"/>
-        </w:numPr>
-        <w:ind w:left="2160" w:hanging="360"/>
-      </w:pPr>
-      <m:oMath>
-        <m:sSub>
-          <m:sSubPr>
-            <m:ctrlPr>
-              <w:rPr/>
-            </m:ctrlPr>
-          </m:sSubPr>
-          <m:e>
-            <m:r>
-              <w:rPr/>
-              <m:t xml:space="preserve">y</m:t>
-            </m:r>
-          </m:e>
-          <m:sub>
-            <m:r>
-              <w:rPr/>
-              <m:t xml:space="preserve">i,k</m:t>
-            </m:r>
-          </m:sub>
-        </m:sSub>
-        <m:r>
-          <w:rPr/>
-          <m:t xml:space="preserve">=0</m:t>
-        </m:r>
-      </m:oMath>
-      <w:r>
-        <w:rPr>
-          <w:rtl w:val="0"/>
-        </w:rPr>
-        <w:t xml:space="preserve"> for </w:t>
-      </w:r>
-      <m:oMath>
-        <m:r>
-          <w:rPr/>
-          <m:t xml:space="preserve">k</m:t>
-        </m:r>
-        <m:r>
-          <w:rPr/>
-          <m:t>≠</m:t>
-        </m:r>
-        <m:sSub>
-          <m:sSubPr>
-            <m:ctrlPr>
-              <w:rPr/>
-            </m:ctrlPr>
-          </m:sSubPr>
-          <m:e>
-            <m:r>
-              <w:rPr/>
-              <m:t xml:space="preserve">c</m:t>
-            </m:r>
-          </m:e>
-          <m:sub>
-            <m:r>
-              <w:rPr/>
-              <m:t xml:space="preserve">i</m:t>
-            </m:r>
-          </m:sub>
-        </m:sSub>
-      </m:oMath>
-      <w:r>
-        <w:rPr>
-          <w:rtl w:val="0"/>
-        </w:rPr>
-      </w:r>
-    </w:p>
-    <w:p>
-      <w:pPr>
-        <w:numPr>
-          <w:ilvl w:val="0"/>
-          <w:numId w:val="2"/>
+          <w:numId w:val="3"/>
         </w:numPr>
         <w:ind w:left="720" w:hanging="360"/>
       </w:pPr>
@@ -1712,7 +1890,7 @@
       <w:pPr>
         <w:numPr>
           <w:ilvl w:val="1"/>
-          <w:numId w:val="2"/>
+          <w:numId w:val="3"/>
         </w:numPr>
         <w:ind w:left="1440" w:hanging="360"/>
       </w:pPr>
@@ -1834,7 +2012,7 @@
       <w:pPr>
         <w:numPr>
           <w:ilvl w:val="1"/>
-          <w:numId w:val="2"/>
+          <w:numId w:val="3"/>
         </w:numPr>
         <w:ind w:left="1440" w:hanging="360"/>
         <w:rPr>
@@ -2006,7 +2184,7 @@
       <w:pPr>
         <w:numPr>
           <w:ilvl w:val="0"/>
-          <w:numId w:val="2"/>
+          <w:numId w:val="3"/>
         </w:numPr>
         <w:spacing w:before="0" w:lineRule="auto"/>
         <w:ind w:left="720" w:hanging="360"/>
@@ -2147,7 +2325,7 @@
       <w:pPr>
         <w:numPr>
           <w:ilvl w:val="0"/>
-          <w:numId w:val="2"/>
+          <w:numId w:val="3"/>
         </w:numPr>
         <w:spacing w:after="0" w:before="200" w:lineRule="auto"/>
         <w:ind w:left="720" w:hanging="360"/>
@@ -2284,7 +2462,7 @@
       <w:pPr>
         <w:numPr>
           <w:ilvl w:val="0"/>
-          <w:numId w:val="3"/>
+          <w:numId w:val="4"/>
         </w:numPr>
         <w:spacing w:after="0" w:before="200" w:lineRule="auto"/>
         <w:ind w:left="720" w:hanging="360"/>
@@ -2870,11 +3048,21 @@
       </w:pPr>
       <w:bookmarkStart w:colFirst="0" w:colLast="0" w:name="_t7qudhfrixr9" w:id="6"/>
       <w:bookmarkEnd w:id="6"/>
+      <w:commentRangeStart w:id="3"/>
       <w:r>
         <w:rPr>
           <w:rtl w:val="0"/>
         </w:rPr>
         <w:t xml:space="preserve">Regression setting</w:t>
+      </w:r>
+      <w:commentRangeEnd w:id="3"/>
+      <w:r>
+        <w:commentReference w:id="3"/>
+      </w:r>
+      <w:r>
+        <w:rPr>
+          <w:rtl w:val="0"/>
+        </w:rPr>
       </w:r>
     </w:p>
     <w:p>
@@ -2892,7 +3080,7 @@
       <w:pPr>
         <w:numPr>
           <w:ilvl w:val="0"/>
-          <w:numId w:val="2"/>
+          <w:numId w:val="3"/>
         </w:numPr>
         <w:spacing w:before="200" w:lineRule="auto"/>
         <w:ind w:left="720" w:hanging="360"/>
@@ -2947,7 +3135,7 @@
       <w:pPr>
         <w:numPr>
           <w:ilvl w:val="0"/>
-          <w:numId w:val="2"/>
+          <w:numId w:val="3"/>
         </w:numPr>
         <w:ind w:left="720" w:hanging="360"/>
       </w:pPr>
@@ -3023,7 +3211,7 @@
       <w:pPr>
         <w:numPr>
           <w:ilvl w:val="1"/>
-          <w:numId w:val="2"/>
+          <w:numId w:val="3"/>
         </w:numPr>
         <w:spacing w:after="0" w:before="200" w:lineRule="auto"/>
         <w:ind w:left="1440" w:hanging="360"/>
@@ -3403,7 +3591,7 @@
       <w:pPr>
         <w:numPr>
           <w:ilvl w:val="0"/>
-          <w:numId w:val="2"/>
+          <w:numId w:val="3"/>
         </w:numPr>
         <w:spacing w:before="200" w:lineRule="auto"/>
         <w:ind w:left="720" w:hanging="360"/>
@@ -3638,7 +3826,7 @@
       <w:pPr>
         <w:numPr>
           <w:ilvl w:val="0"/>
-          <w:numId w:val="2"/>
+          <w:numId w:val="3"/>
         </w:numPr>
         <w:spacing w:before="200" w:lineRule="auto"/>
         <w:ind w:left="720" w:hanging="360"/>
@@ -3736,7 +3924,7 @@
       <w:pPr>
         <w:numPr>
           <w:ilvl w:val="0"/>
-          <w:numId w:val="2"/>
+          <w:numId w:val="3"/>
         </w:numPr>
         <w:spacing w:before="200" w:lineRule="auto"/>
         <w:ind w:left="720" w:hanging="360"/>
@@ -3966,7 +4154,7 @@
       <w:pPr>
         <w:numPr>
           <w:ilvl w:val="0"/>
-          <w:numId w:val="3"/>
+          <w:numId w:val="4"/>
         </w:numPr>
         <w:spacing w:before="200" w:lineRule="auto"/>
         <w:ind w:left="720" w:hanging="360"/>
@@ -4233,7 +4421,7 @@
 
 <file path=word/comments.xml><?xml version="1.0" encoding="utf-8"?>
 <w:comments xmlns:mc="http://schemas.openxmlformats.org/markup-compatibility/2006" xmlns:o="urn:schemas-microsoft-com:office:office" xmlns:r="http://schemas.openxmlformats.org/officeDocument/2006/relationships" xmlns:m="http://schemas.openxmlformats.org/officeDocument/2006/math" xmlns:v="urn:schemas-microsoft-com:vml" xmlns:wp="http://schemas.openxmlformats.org/drawingml/2006/wordprocessingDrawing" xmlns:w10="urn:schemas-microsoft-com:office:word" xmlns:w="http://schemas.openxmlformats.org/wordprocessingml/2006/main" xmlns:wne="http://schemas.microsoft.com/office/word/2006/wordml" xmlns:sl="http://schemas.openxmlformats.org/schemaLibrary/2006/main" xmlns:a="http://schemas.openxmlformats.org/drawingml/2006/main" xmlns:pic="http://schemas.openxmlformats.org/drawingml/2006/picture" xmlns:c="http://schemas.openxmlformats.org/drawingml/2006/chart" xmlns:lc="http://schemas.openxmlformats.org/drawingml/2006/lockedCanvas" xmlns:dgm="http://schemas.openxmlformats.org/drawingml/2006/diagram" xmlns:wps="http://schemas.microsoft.com/office/word/2010/wordprocessingShape" xmlns:wpg="http://schemas.microsoft.com/office/word/2010/wordprocessingGroup" xmlns:w14="http://schemas.microsoft.com/office/word/2010/wordml" xmlns:w15="http://schemas.microsoft.com/office/word/2012/wordml" xmlns:w16="http://schemas.microsoft.com/office/word/2018/wordml" xmlns:w16cex="http://schemas.microsoft.com/office/word/2018/wordml/cex" xmlns:w16cid="http://schemas.microsoft.com/office/word/2016/wordml/cid" xmlns="http://schemas.microsoft.com/office/tasks/2019/documenttasks" xmlns:cr="http://schemas.microsoft.com/office/comments/2020/reactions">
-  <w:comment w:author="Nicolas Ayroles" w:id="0" w:date="2025-09-10T18:57:58Z">
+  <w:comment w:author="Nicolas Ayroles" w:id="3" w:date="2025-09-20T15:00:26Z">
     <w:p>
       <w:pPr>
         <w:keepNext w:val="0"/>
@@ -4280,6 +4468,159 @@
           <w:vertAlign w:val="baseline"/>
           <w:rtl w:val="0"/>
         </w:rPr>
+        <w:t xml:space="preserve">explain noisy y</w:t>
+      </w:r>
+    </w:p>
+  </w:comment>
+  <w:comment w:author="Nicolas Ayroles" w:id="0" w:date="2025-09-10T18:57:58Z">
+    <w:p>
+      <w:pPr>
+        <w:keepNext w:val="0"/>
+        <w:keepLines w:val="0"/>
+        <w:pageBreakBefore w:val="0"/>
+        <w:widowControl w:val="0"/>
+        <w:pBdr>
+          <w:top w:space="0" w:sz="0" w:val="nil"/>
+          <w:left w:space="0" w:sz="0" w:val="nil"/>
+          <w:bottom w:space="0" w:sz="0" w:val="nil"/>
+          <w:right w:space="0" w:sz="0" w:val="nil"/>
+          <w:between w:space="0" w:sz="0" w:val="nil"/>
+        </w:pBdr>
+        <w:shd w:fill="auto" w:val="clear"/>
+        <w:spacing w:after="0" w:before="0" w:line="240" w:lineRule="auto"/>
+        <w:ind w:left="0" w:right="0" w:firstLine="0"/>
+        <w:jc w:val="left"/>
+        <w:rPr>
+          <w:rFonts w:ascii="Arial" w:cs="Arial" w:eastAsia="Arial" w:hAnsi="Arial"/>
+          <w:b w:val="0"/>
+          <w:i w:val="0"/>
+          <w:smallCaps w:val="0"/>
+          <w:strike w:val="0"/>
+          <w:color w:val="000000"/>
+          <w:sz w:val="22"/>
+          <w:szCs w:val="22"/>
+          <w:u w:val="none"/>
+          <w:shd w:fill="auto" w:val="clear"/>
+          <w:vertAlign w:val="baseline"/>
+        </w:rPr>
+      </w:pPr>
+      <w:r>
+        <w:rPr>
+          <w:rFonts w:ascii="Arial" w:cs="Arial" w:eastAsia="Arial" w:hAnsi="Arial"/>
+          <w:b w:val="0"/>
+          <w:i w:val="0"/>
+          <w:smallCaps w:val="0"/>
+          <w:strike w:val="0"/>
+          <w:color w:val="000000"/>
+          <w:sz w:val="22"/>
+          <w:szCs w:val="22"/>
+          <w:u w:val="none"/>
+          <w:shd w:fill="auto" w:val="clear"/>
+          <w:vertAlign w:val="baseline"/>
+          <w:rtl w:val="0"/>
+        </w:rPr>
+        <w:t xml:space="preserve">Add prio, posterior, etc explanations somewhere</w:t>
+      </w:r>
+    </w:p>
+  </w:comment>
+  <w:comment w:author="Nicolas Ayroles" w:id="1" w:date="2025-09-10T18:57:58Z">
+    <w:p>
+      <w:pPr>
+        <w:keepNext w:val="0"/>
+        <w:keepLines w:val="0"/>
+        <w:pageBreakBefore w:val="0"/>
+        <w:widowControl w:val="0"/>
+        <w:pBdr>
+          <w:top w:space="0" w:sz="0" w:val="nil"/>
+          <w:left w:space="0" w:sz="0" w:val="nil"/>
+          <w:bottom w:space="0" w:sz="0" w:val="nil"/>
+          <w:right w:space="0" w:sz="0" w:val="nil"/>
+          <w:between w:space="0" w:sz="0" w:val="nil"/>
+        </w:pBdr>
+        <w:shd w:fill="auto" w:val="clear"/>
+        <w:spacing w:after="0" w:before="0" w:line="240" w:lineRule="auto"/>
+        <w:ind w:left="0" w:right="0" w:firstLine="0"/>
+        <w:jc w:val="left"/>
+        <w:rPr>
+          <w:rFonts w:ascii="Arial" w:cs="Arial" w:eastAsia="Arial" w:hAnsi="Arial"/>
+          <w:b w:val="0"/>
+          <w:i w:val="0"/>
+          <w:smallCaps w:val="0"/>
+          <w:strike w:val="0"/>
+          <w:color w:val="000000"/>
+          <w:sz w:val="22"/>
+          <w:szCs w:val="22"/>
+          <w:u w:val="none"/>
+          <w:shd w:fill="auto" w:val="clear"/>
+          <w:vertAlign w:val="baseline"/>
+        </w:rPr>
+      </w:pPr>
+      <w:r>
+        <w:rPr>
+          <w:rFonts w:ascii="Arial" w:cs="Arial" w:eastAsia="Arial" w:hAnsi="Arial"/>
+          <w:b w:val="0"/>
+          <w:i w:val="0"/>
+          <w:smallCaps w:val="0"/>
+          <w:strike w:val="0"/>
+          <w:color w:val="000000"/>
+          <w:sz w:val="22"/>
+          <w:szCs w:val="22"/>
+          <w:u w:val="none"/>
+          <w:shd w:fill="auto" w:val="clear"/>
+          <w:vertAlign w:val="baseline"/>
+          <w:rtl w:val="0"/>
+        </w:rPr>
+        <w:t xml:space="preserve">Add prio, posterior, etc explanations somewhere</w:t>
+      </w:r>
+    </w:p>
+  </w:comment>
+  <w:comment w:author="Nicolas Ayroles" w:id="2" w:date="2025-09-10T18:57:58Z">
+    <w:p>
+      <w:pPr>
+        <w:keepNext w:val="0"/>
+        <w:keepLines w:val="0"/>
+        <w:pageBreakBefore w:val="0"/>
+        <w:widowControl w:val="0"/>
+        <w:pBdr>
+          <w:top w:space="0" w:sz="0" w:val="nil"/>
+          <w:left w:space="0" w:sz="0" w:val="nil"/>
+          <w:bottom w:space="0" w:sz="0" w:val="nil"/>
+          <w:right w:space="0" w:sz="0" w:val="nil"/>
+          <w:between w:space="0" w:sz="0" w:val="nil"/>
+        </w:pBdr>
+        <w:shd w:fill="auto" w:val="clear"/>
+        <w:spacing w:after="0" w:before="0" w:line="240" w:lineRule="auto"/>
+        <w:ind w:left="0" w:right="0" w:firstLine="0"/>
+        <w:jc w:val="left"/>
+        <w:rPr>
+          <w:rFonts w:ascii="Arial" w:cs="Arial" w:eastAsia="Arial" w:hAnsi="Arial"/>
+          <w:b w:val="0"/>
+          <w:i w:val="0"/>
+          <w:smallCaps w:val="0"/>
+          <w:strike w:val="0"/>
+          <w:color w:val="000000"/>
+          <w:sz w:val="22"/>
+          <w:szCs w:val="22"/>
+          <w:u w:val="none"/>
+          <w:shd w:fill="auto" w:val="clear"/>
+          <w:vertAlign w:val="baseline"/>
+        </w:rPr>
+      </w:pPr>
+      <w:r>
+        <w:rPr>
+          <w:rFonts w:ascii="Arial" w:cs="Arial" w:eastAsia="Arial" w:hAnsi="Arial"/>
+          <w:b w:val="0"/>
+          <w:i w:val="0"/>
+          <w:smallCaps w:val="0"/>
+          <w:strike w:val="0"/>
+          <w:color w:val="000000"/>
+          <w:sz w:val="22"/>
+          <w:szCs w:val="22"/>
+          <w:u w:val="none"/>
+          <w:shd w:fill="auto" w:val="clear"/>
+          <w:vertAlign w:val="baseline"/>
+          <w:rtl w:val="0"/>
+        </w:rPr>
         <w:t xml:space="preserve">Add prio, posterior, etc explanations somewhere</w:t>
       </w:r>
     </w:p>
@@ -4730,6 +5071,116 @@
     </w:lvl>
   </w:abstractNum>
   <w:abstractNum w:abstractNumId="5">
+    <w:lvl w:ilvl="0">
+      <w:start w:val="1"/>
+      <w:numFmt w:val="bullet"/>
+      <w:lvlText w:val="●"/>
+      <w:lvlJc w:val="left"/>
+      <w:pPr>
+        <w:ind w:left="720" w:hanging="360"/>
+      </w:pPr>
+      <w:rPr>
+        <w:u w:val="none"/>
+      </w:rPr>
+    </w:lvl>
+    <w:lvl w:ilvl="1">
+      <w:start w:val="1"/>
+      <w:numFmt w:val="bullet"/>
+      <w:lvlText w:val="○"/>
+      <w:lvlJc w:val="left"/>
+      <w:pPr>
+        <w:ind w:left="1440" w:hanging="360"/>
+      </w:pPr>
+      <w:rPr>
+        <w:u w:val="none"/>
+      </w:rPr>
+    </w:lvl>
+    <w:lvl w:ilvl="2">
+      <w:start w:val="1"/>
+      <w:numFmt w:val="bullet"/>
+      <w:lvlText w:val="■"/>
+      <w:lvlJc w:val="left"/>
+      <w:pPr>
+        <w:ind w:left="2160" w:hanging="360"/>
+      </w:pPr>
+      <w:rPr>
+        <w:u w:val="none"/>
+      </w:rPr>
+    </w:lvl>
+    <w:lvl w:ilvl="3">
+      <w:start w:val="1"/>
+      <w:numFmt w:val="bullet"/>
+      <w:lvlText w:val="●"/>
+      <w:lvlJc w:val="left"/>
+      <w:pPr>
+        <w:ind w:left="2880" w:hanging="360"/>
+      </w:pPr>
+      <w:rPr>
+        <w:u w:val="none"/>
+      </w:rPr>
+    </w:lvl>
+    <w:lvl w:ilvl="4">
+      <w:start w:val="1"/>
+      <w:numFmt w:val="bullet"/>
+      <w:lvlText w:val="○"/>
+      <w:lvlJc w:val="left"/>
+      <w:pPr>
+        <w:ind w:left="3600" w:hanging="360"/>
+      </w:pPr>
+      <w:rPr>
+        <w:u w:val="none"/>
+      </w:rPr>
+    </w:lvl>
+    <w:lvl w:ilvl="5">
+      <w:start w:val="1"/>
+      <w:numFmt w:val="bullet"/>
+      <w:lvlText w:val="■"/>
+      <w:lvlJc w:val="left"/>
+      <w:pPr>
+        <w:ind w:left="4320" w:hanging="360"/>
+      </w:pPr>
+      <w:rPr>
+        <w:u w:val="none"/>
+      </w:rPr>
+    </w:lvl>
+    <w:lvl w:ilvl="6">
+      <w:start w:val="1"/>
+      <w:numFmt w:val="bullet"/>
+      <w:lvlText w:val="●"/>
+      <w:lvlJc w:val="left"/>
+      <w:pPr>
+        <w:ind w:left="5040" w:hanging="360"/>
+      </w:pPr>
+      <w:rPr>
+        <w:u w:val="none"/>
+      </w:rPr>
+    </w:lvl>
+    <w:lvl w:ilvl="7">
+      <w:start w:val="1"/>
+      <w:numFmt w:val="bullet"/>
+      <w:lvlText w:val="○"/>
+      <w:lvlJc w:val="left"/>
+      <w:pPr>
+        <w:ind w:left="5760" w:hanging="360"/>
+      </w:pPr>
+      <w:rPr>
+        <w:u w:val="none"/>
+      </w:rPr>
+    </w:lvl>
+    <w:lvl w:ilvl="8">
+      <w:start w:val="1"/>
+      <w:numFmt w:val="bullet"/>
+      <w:lvlText w:val="■"/>
+      <w:lvlJc w:val="left"/>
+      <w:pPr>
+        <w:ind w:left="6480" w:hanging="360"/>
+      </w:pPr>
+      <w:rPr>
+        <w:u w:val="none"/>
+      </w:rPr>
+    </w:lvl>
+  </w:abstractNum>
+  <w:abstractNum w:abstractNumId="6">
     <w:lvl w:ilvl="0">
       <w:start w:val="1"/>
       <w:numFmt w:val="bullet"/>
@@ -4853,6 +5304,9 @@
   </w:num>
   <w:num w:numId="5">
     <w:abstractNumId w:val="5"/>
+  </w:num>
+  <w:num w:numId="6">
+    <w:abstractNumId w:val="6"/>
   </w:num>
 </w:numbering>
 </file>

</xml_diff>